<commit_message>
fixed some issues with phone after test
</commit_message>
<xml_diff>
--- a/doc/rapport Lisa Holmström U3.docx
+++ b/doc/rapport Lisa Holmström U3.docx
@@ -3,95 +3,27 @@
 <w:document xmlns:wpc="http://schemas.microsoft.com/office/word/2010/wordprocessingCanvas" xmlns:mc="http://schemas.openxmlformats.org/markup-compatibility/2006" xmlns:o="urn:schemas-microsoft-com:office:office" xmlns:r="http://schemas.openxmlformats.org/officeDocument/2006/relationships" xmlns:m="http://schemas.openxmlformats.org/officeDocument/2006/math" xmlns:v="urn:schemas-microsoft-com:vml" xmlns:wp14="http://schemas.microsoft.com/office/word/2010/wordprocessingDrawing" xmlns:wp="http://schemas.openxmlformats.org/drawingml/2006/wordprocessingDrawing" xmlns:w10="urn:schemas-microsoft-com:office:word" xmlns:w="http://schemas.openxmlformats.org/wordprocessingml/2006/main" xmlns:w14="http://schemas.microsoft.com/office/word/2010/wordml" xmlns:wpg="http://schemas.microsoft.com/office/word/2010/wordprocessingGroup" xmlns:wpi="http://schemas.microsoft.com/office/word/2010/wordprocessingInk" xmlns:wne="http://schemas.microsoft.com/office/word/2006/wordml" xmlns:wps="http://schemas.microsoft.com/office/word/2010/wordprocessingShape" mc:Ignorable="w14 wp14">
   <w:body>
     <w:p>
-      <w:pPr>
-        <w:pStyle w:val="Rubrik"/>
-      </w:pPr>
-      <w:r>
-        <w:t>Rapport</w:t>
-      </w:r>
-      <w:r>
-        <w:t xml:space="preserve"> ”</w:t>
-      </w:r>
-      <w:proofErr w:type="spellStart"/>
-      <w:r>
-        <w:t>TinySpa</w:t>
-      </w:r>
-      <w:proofErr w:type="spellEnd"/>
-      <w:r>
-        <w:t>”</w:t>
-      </w:r>
-      <w:r>
-        <w:t xml:space="preserve"> uppgift 3 Lisa Holmström </w:t>
-      </w:r>
-      <w:bookmarkStart w:id="0" w:name="_Toc54076810"/>
+      <w:r>
+        <w:t>Lisa Holmström</w:t>
+      </w:r>
     </w:p>
     <w:p>
       <w:pPr>
         <w:pStyle w:val="Rubrik1"/>
       </w:pPr>
       <w:r>
-        <w:t>Strategi</w:t>
-      </w:r>
-      <w:bookmarkEnd w:id="0"/>
-    </w:p>
-    <w:p>
-      <w:pPr>
-        <w:pStyle w:val="Rubrik2"/>
-      </w:pPr>
-      <w:bookmarkStart w:id="1" w:name="_Toc54076811"/>
-      <w:r>
-        <w:t>Syfte</w:t>
-      </w:r>
-    </w:p>
-    <w:p>
-      <w:r>
-        <w:t xml:space="preserve">Ge </w:t>
-      </w:r>
-      <w:r>
-        <w:t xml:space="preserve">vuxna (över 18 år) </w:t>
-      </w:r>
-      <w:r>
-        <w:t>människor möjlighet att unna sig SPA behandlingar, som individ eller grupp, eller weekendpaket i grupp.</w:t>
-      </w:r>
-      <w:r>
-        <w:t xml:space="preserve"> </w:t>
-      </w:r>
-    </w:p>
-    <w:p>
-      <w:pPr>
-        <w:pStyle w:val="Rubrik2"/>
-      </w:pPr>
-      <w:r>
-        <w:t>Metod</w:t>
-      </w:r>
-    </w:p>
-    <w:p>
-      <w:r>
-        <w:t>Jag utförde en intervju med beställaren (</w:t>
-      </w:r>
-      <w:proofErr w:type="spellStart"/>
-      <w:r>
-        <w:t>Tiny</w:t>
-      </w:r>
-      <w:proofErr w:type="spellEnd"/>
-      <w:r>
-        <w:t>), samt några av kunderna till hennes nuvarande firma (</w:t>
-      </w:r>
-      <w:proofErr w:type="spellStart"/>
-      <w:r>
-        <w:t>TinyNails</w:t>
-      </w:r>
-      <w:proofErr w:type="spellEnd"/>
-      <w:r>
-        <w:t>) som ämnar bli kunder på hennes SPA när hon väl kommit igång.</w:t>
-      </w:r>
-    </w:p>
-    <w:p>
-      <w:pPr>
-        <w:pStyle w:val="Rubrik2"/>
-      </w:pPr>
-      <w:r>
-        <w:t>Målgrupp</w:t>
+        <w:t>Syfte och målgrupp</w:t>
+      </w:r>
+    </w:p>
+    <w:p>
+      <w:r>
+        <w:t>Syftet med TinySPAs hemsida är att g</w:t>
+      </w:r>
+      <w:r>
+        <w:t>e vuxna (över 18 år) människor möjlighet att unna sig SPA behandlingar, som individ eller grupp, eller weekendpaket i grupp</w:t>
+      </w:r>
+      <w:r>
+        <w:t>. Nedan stående målgrupper är identifierade:</w:t>
       </w:r>
     </w:p>
     <w:p>
@@ -102,21 +34,8 @@
           <w:numId w:val="3"/>
         </w:numPr>
       </w:pPr>
-      <w:proofErr w:type="spellStart"/>
-      <w:r>
-        <w:t>Tinys</w:t>
-      </w:r>
-      <w:proofErr w:type="spellEnd"/>
-      <w:r>
-        <w:t xml:space="preserve"> trogna kundkrets från </w:t>
-      </w:r>
-      <w:proofErr w:type="spellStart"/>
-      <w:r>
-        <w:t>TinyNails</w:t>
-      </w:r>
-      <w:proofErr w:type="spellEnd"/>
-      <w:r>
-        <w:t xml:space="preserve"> (Kvinnor ålder 25-45).</w:t>
+      <w:r>
+        <w:t>Tinys trogna kundkrets från TinyNails (Kvinnor ålder 25-45).</w:t>
       </w:r>
     </w:p>
     <w:p>
@@ -133,274 +52,11 @@
     </w:p>
     <w:p>
       <w:pPr>
-        <w:ind w:left="360"/>
-        <w:rPr>
-          <w:b/>
-          <w:color w:val="FF0000"/>
-        </w:rPr>
-      </w:pPr>
-      <w:r>
-        <w:rPr>
-          <w:b/>
-          <w:color w:val="FF0000"/>
-        </w:rPr>
-        <w:t>[INSERT PERSONAS]</w:t>
-      </w:r>
-    </w:p>
-    <w:bookmarkEnd w:id="1"/>
-    <w:p>
-      <w:pPr>
-        <w:pStyle w:val="Rubrik2"/>
-      </w:pPr>
-      <w:r>
-        <w:t>Målgruppsmål</w:t>
-      </w:r>
-    </w:p>
-    <w:p>
-      <w:pPr>
-        <w:pStyle w:val="Liststycke"/>
-        <w:numPr>
-          <w:ilvl w:val="0"/>
-          <w:numId w:val="1"/>
-        </w:numPr>
-      </w:pPr>
-      <w:r>
-        <w:t xml:space="preserve">Boka spa behandling för en eller </w:t>
-      </w:r>
-      <w:r>
-        <w:t>som par eller vänner</w:t>
-      </w:r>
-      <w:r>
-        <w:t>.</w:t>
-      </w:r>
-    </w:p>
-    <w:p>
-      <w:pPr>
-        <w:pStyle w:val="Liststycke"/>
-        <w:numPr>
-          <w:ilvl w:val="0"/>
-          <w:numId w:val="1"/>
-        </w:numPr>
-      </w:pPr>
-      <w:r>
-        <w:t>Boka weekendpaket i stugan</w:t>
-      </w:r>
-      <w:r>
-        <w:t>.</w:t>
-      </w:r>
-    </w:p>
-    <w:p>
-      <w:pPr>
-        <w:pStyle w:val="Liststycke"/>
-        <w:numPr>
-          <w:ilvl w:val="0"/>
-          <w:numId w:val="1"/>
-        </w:numPr>
-      </w:pPr>
-      <w:r>
-        <w:t>Valmöjlighet att välja en specifik behandlare (vissa är inte bekväma med att behandlas av motsatt kön)</w:t>
-      </w:r>
-      <w:r>
-        <w:t>.</w:t>
-      </w:r>
-    </w:p>
-    <w:p>
-      <w:pPr>
-        <w:pStyle w:val="Liststycke"/>
-        <w:numPr>
-          <w:ilvl w:val="0"/>
-          <w:numId w:val="1"/>
-        </w:numPr>
-      </w:pPr>
-      <w:r>
-        <w:t>Vill känna tillit och att det är en ”</w:t>
-      </w:r>
-      <w:proofErr w:type="spellStart"/>
-      <w:r>
-        <w:t>treat</w:t>
-      </w:r>
-      <w:proofErr w:type="spellEnd"/>
-      <w:r>
-        <w:t>”, något man förtjänar att unna sig och ser fram emot.</w:t>
-      </w:r>
-    </w:p>
-    <w:p>
-      <w:pPr>
-        <w:pStyle w:val="Rubrik2"/>
-      </w:pPr>
-      <w:r>
-        <w:t>Mål beställare</w:t>
-      </w:r>
-    </w:p>
-    <w:p>
-      <w:pPr>
-        <w:pStyle w:val="Liststycke"/>
-        <w:numPr>
-          <w:ilvl w:val="0"/>
-          <w:numId w:val="2"/>
-        </w:numPr>
-      </w:pPr>
-      <w:r>
-        <w:t>Sälja SPA behandlingar</w:t>
-      </w:r>
-      <w:r>
-        <w:t xml:space="preserve"> till vuxna människor.</w:t>
-      </w:r>
-    </w:p>
-    <w:p>
-      <w:pPr>
-        <w:pStyle w:val="Liststycke"/>
-        <w:numPr>
-          <w:ilvl w:val="0"/>
-          <w:numId w:val="2"/>
-        </w:numPr>
-      </w:pPr>
-      <w:r>
-        <w:t>Visa upp SPA behandlingarna</w:t>
-      </w:r>
-      <w:r>
-        <w:t>.</w:t>
-      </w:r>
-    </w:p>
-    <w:p>
-      <w:pPr>
-        <w:pStyle w:val="Liststycke"/>
-        <w:numPr>
-          <w:ilvl w:val="0"/>
-          <w:numId w:val="2"/>
-        </w:numPr>
-      </w:pPr>
-      <w:r>
-        <w:t>Ge besökaren en känsla av att vi är renliga, mysiga och lite japanskt inspirerade</w:t>
-      </w:r>
-      <w:r>
-        <w:t>.</w:t>
-      </w:r>
-    </w:p>
-    <w:p>
-      <w:pPr>
-        <w:pStyle w:val="Liststycke"/>
-        <w:numPr>
-          <w:ilvl w:val="0"/>
-          <w:numId w:val="2"/>
-        </w:numPr>
-      </w:pPr>
-      <w:r>
-        <w:t>Informera om bokningsregler, återbetalning och hur vi hanterar personlig information</w:t>
-      </w:r>
-      <w:r>
-        <w:t>.</w:t>
-      </w:r>
-    </w:p>
-    <w:p>
-      <w:pPr>
-        <w:pStyle w:val="Liststycke"/>
-        <w:numPr>
-          <w:ilvl w:val="0"/>
-          <w:numId w:val="2"/>
-        </w:numPr>
-      </w:pPr>
-      <w:r>
-        <w:t>Visa upp faciliteterna med bilder</w:t>
-      </w:r>
-      <w:r>
-        <w:t>.</w:t>
-      </w:r>
-    </w:p>
-    <w:p>
-      <w:pPr>
-        <w:pStyle w:val="Liststycke"/>
-        <w:numPr>
-          <w:ilvl w:val="0"/>
-          <w:numId w:val="2"/>
-        </w:numPr>
-      </w:pPr>
-      <w:r>
-        <w:t xml:space="preserve">Visa upp </w:t>
-      </w:r>
-      <w:proofErr w:type="gramStart"/>
-      <w:r>
-        <w:t>cafét</w:t>
-      </w:r>
-      <w:proofErr w:type="gramEnd"/>
-      <w:r>
-        <w:t xml:space="preserve"> och exempel på vad som serveras där</w:t>
-      </w:r>
-      <w:r>
-        <w:t>.</w:t>
-      </w:r>
-    </w:p>
-    <w:p>
-      <w:pPr>
-        <w:pStyle w:val="Rubrik2"/>
-      </w:pPr>
-      <w:r>
-        <w:t>Omvärldsanalys</w:t>
-      </w:r>
-    </w:p>
-    <w:p>
-      <w:r>
-        <w:t>Vanliga menyval: Specifika menyer för rumsbokning, faciliteter som är unika, behandlingar, boka, om oss/kontakt</w:t>
-      </w:r>
-    </w:p>
-    <w:p>
-      <w:r>
-        <w:t>Cert, kontaktuppgifter och sociala medier i sidfoten.</w:t>
-      </w:r>
-    </w:p>
-    <w:p>
-      <w:r>
-        <w:t>Mycket stora bilder som sätter tonen.</w:t>
-      </w:r>
-    </w:p>
-    <w:p>
-      <w:r>
-        <w:t>Man delar ofta upp i fot, hand, gravid, ansiktsbehandlingar, kroppsbehandlingar, massage och lyxpaket/signaturbehandlingar.</w:t>
-      </w:r>
-    </w:p>
-    <w:p>
-      <w:pPr>
-        <w:rPr>
-          <w:color w:val="365F91" w:themeColor="accent1" w:themeShade="BF"/>
-          <w:sz w:val="28"/>
-          <w:szCs w:val="28"/>
-        </w:rPr>
-      </w:pPr>
-      <w:r>
-        <w:lastRenderedPageBreak/>
-        <w:t xml:space="preserve">Man visar ofta namn på behandling, produkter och delmoment som ingår, pris, tidsåtgång samt om man kan boka duo eller </w:t>
-      </w:r>
-      <w:proofErr w:type="gramStart"/>
-      <w:r>
-        <w:t>ej</w:t>
-      </w:r>
-      <w:proofErr w:type="gramEnd"/>
-      <w:r>
-        <w:t>, i listor.</w:t>
-      </w:r>
-      <w:r>
-        <w:t xml:space="preserve"> Ofta är priserna billigare i veckan än under helger och fredagar.</w:t>
-      </w:r>
-      <w:r>
-        <w:br w:type="page"/>
-      </w:r>
-    </w:p>
-    <w:p>
-      <w:pPr>
         <w:pStyle w:val="Rubrik1"/>
-        <w:rPr>
-          <w:lang w:val="en-GB"/>
-        </w:rPr>
-      </w:pPr>
-      <w:bookmarkStart w:id="2" w:name="_Toc54076813"/>
-      <w:r>
-        <w:rPr>
-          <w:lang w:val="en-GB"/>
-        </w:rPr>
-        <w:lastRenderedPageBreak/>
-        <w:t>Scope</w:t>
-      </w:r>
-      <w:bookmarkEnd w:id="2"/>
+      </w:pPr>
+      <w:r>
+        <w:t>Kravspecifikation </w:t>
+      </w:r>
     </w:p>
     <w:p>
       <w:pPr>
@@ -409,14 +65,12 @@
           <w:lang w:val="en-GB"/>
         </w:rPr>
       </w:pPr>
-      <w:bookmarkStart w:id="3" w:name="_Toc54076814"/>
       <w:r>
         <w:rPr>
           <w:lang w:val="en-GB"/>
         </w:rPr>
-        <w:t>Functional specifications</w:t>
-      </w:r>
-      <w:bookmarkEnd w:id="3"/>
+        <w:t>Funktioner</w:t>
+      </w:r>
     </w:p>
     <w:p>
       <w:pPr>
@@ -427,22 +81,7 @@
         </w:numPr>
       </w:pPr>
       <w:r>
-        <w:t>Möjliggöra</w:t>
-      </w:r>
-      <w:r>
-        <w:t xml:space="preserve"> bokning</w:t>
-      </w:r>
-      <w:r>
-        <w:t>/avbokning</w:t>
-      </w:r>
-      <w:r>
-        <w:t xml:space="preserve"> av behandlingar för en eller två personer</w:t>
-      </w:r>
-      <w:r>
-        <w:t xml:space="preserve"> via mejl</w:t>
-      </w:r>
-      <w:r>
-        <w:t>.</w:t>
+        <w:t>Möjliggöra bokning/avbokning av behandlingar för en eller två personer via mejl.</w:t>
       </w:r>
     </w:p>
     <w:p>
@@ -454,22 +93,7 @@
         </w:numPr>
       </w:pPr>
       <w:r>
-        <w:t>Möjliggöra bokning</w:t>
-      </w:r>
-      <w:r>
-        <w:t>/avbokning</w:t>
-      </w:r>
-      <w:r>
-        <w:t xml:space="preserve"> av weekend</w:t>
-      </w:r>
-      <w:r>
-        <w:t>paket i stugan för grupper</w:t>
-      </w:r>
-      <w:r>
-        <w:t xml:space="preserve"> via mejl</w:t>
-      </w:r>
-      <w:r>
-        <w:t>.</w:t>
+        <w:t>Möjliggöra bokning/avbokning av weekendpaket i stugan för grupper via mejl.</w:t>
       </w:r>
     </w:p>
     <w:p>
@@ -493,10 +117,7 @@
         </w:numPr>
       </w:pPr>
       <w:r>
-        <w:t>Möjliggöra v</w:t>
-      </w:r>
-      <w:r>
-        <w:t>almöjlighet att välja en specifik behandlare (vissa är inte bekväma med att behandlas av motsatt kön).</w:t>
+        <w:t>Möjliggöra valmöjlighet att välja en specifik behandlare (vissa är inte bekväma med att behandlas av motsatt kön).</w:t>
       </w:r>
     </w:p>
     <w:p>
@@ -506,14 +127,12 @@
           <w:lang w:val="en-GB"/>
         </w:rPr>
       </w:pPr>
-      <w:bookmarkStart w:id="4" w:name="_Toc54076815"/>
       <w:r>
         <w:rPr>
           <w:lang w:val="en-GB"/>
         </w:rPr>
-        <w:t>Content Requirements</w:t>
-      </w:r>
-      <w:bookmarkEnd w:id="4"/>
+        <w:t>Innehåll</w:t>
+      </w:r>
     </w:p>
     <w:p>
       <w:pPr>
@@ -524,24 +143,7 @@
         </w:numPr>
       </w:pPr>
       <w:r>
-        <w:t xml:space="preserve">Visa upp </w:t>
-      </w:r>
-      <w:r>
-        <w:t xml:space="preserve">samtliga </w:t>
-      </w:r>
-      <w:r>
-        <w:t>SPA behandlingarna</w:t>
-      </w:r>
-      <w:r>
-        <w:t xml:space="preserve"> som erbjuds av </w:t>
-      </w:r>
-      <w:proofErr w:type="spellStart"/>
-      <w:r>
-        <w:t>TinySpa</w:t>
-      </w:r>
-      <w:proofErr w:type="spellEnd"/>
-      <w:r>
-        <w:t>.</w:t>
+        <w:t>Visa upp samtliga SPA behandlingarna som erbjuds av TinySpa.</w:t>
       </w:r>
     </w:p>
     <w:p>
@@ -553,23 +155,7 @@
         </w:numPr>
       </w:pPr>
       <w:r>
-        <w:t xml:space="preserve">Visuell design är i linje med </w:t>
-      </w:r>
-      <w:proofErr w:type="spellStart"/>
-      <w:r>
-        <w:t>TinySpas</w:t>
-      </w:r>
-      <w:proofErr w:type="spellEnd"/>
-      <w:r>
-        <w:t xml:space="preserve"> </w:t>
-      </w:r>
-      <w:proofErr w:type="spellStart"/>
-      <w:r>
-        <w:t>branding</w:t>
-      </w:r>
-      <w:proofErr w:type="spellEnd"/>
-      <w:r>
-        <w:t xml:space="preserve"> dokument.</w:t>
+        <w:t>Visuell design är i linje med TinySpas branding dokument.</w:t>
       </w:r>
     </w:p>
     <w:p>
@@ -581,13 +167,7 @@
         </w:numPr>
       </w:pPr>
       <w:r>
-        <w:t xml:space="preserve">Information </w:t>
-      </w:r>
-      <w:r>
-        <w:t>om bokningsregler, återbetalning och hur vi hanterar personlig information</w:t>
-      </w:r>
-      <w:r>
-        <w:t xml:space="preserve"> finns tillgängligt.</w:t>
+        <w:t>Information om bokningsregler, återbetalning och hur vi hanterar personlig information finns tillgängligt.</w:t>
       </w:r>
     </w:p>
     <w:p>
@@ -623,15 +203,7 @@
         </w:numPr>
       </w:pPr>
       <w:r>
-        <w:t xml:space="preserve">Visa upp </w:t>
-      </w:r>
-      <w:proofErr w:type="gramStart"/>
-      <w:r>
-        <w:t>cafét</w:t>
-      </w:r>
-      <w:proofErr w:type="gramEnd"/>
-      <w:r>
-        <w:t xml:space="preserve"> och exempel på vad som serveras där.</w:t>
+        <w:t>Visa upp cafét och exempel på vad som serveras där.</w:t>
       </w:r>
     </w:p>
     <w:p>
@@ -655,13 +227,7 @@
         </w:numPr>
       </w:pPr>
       <w:r>
-        <w:t>Visa</w:t>
-      </w:r>
-      <w:r>
-        <w:t xml:space="preserve"> tillgängliga behandlare för en tid</w:t>
-      </w:r>
-      <w:r>
-        <w:t xml:space="preserve"> och behandling.</w:t>
+        <w:t>Visa tillgängliga behandlare för en tid och behandling.</w:t>
       </w:r>
     </w:p>
     <w:p>
@@ -673,26 +239,7 @@
         </w:numPr>
       </w:pPr>
       <w:r>
-        <w:t>Visa</w:t>
-      </w:r>
-      <w:r>
-        <w:t xml:space="preserve"> information om weekendpaketen och </w:t>
-      </w:r>
-      <w:proofErr w:type="spellStart"/>
-      <w:r>
-        <w:t>checkin</w:t>
-      </w:r>
-      <w:proofErr w:type="spellEnd"/>
-      <w:r>
-        <w:t>/</w:t>
-      </w:r>
-      <w:proofErr w:type="spellStart"/>
-      <w:r>
-        <w:t>out</w:t>
-      </w:r>
-      <w:proofErr w:type="spellEnd"/>
-      <w:r>
-        <w:t xml:space="preserve"> för stugan.</w:t>
+        <w:t>Visa information om weekendpaketen och checkin/out för stugan.</w:t>
       </w:r>
     </w:p>
     <w:p>
@@ -704,10 +251,7 @@
         </w:numPr>
       </w:pPr>
       <w:r>
-        <w:t>Visa</w:t>
-      </w:r>
-      <w:r>
-        <w:t xml:space="preserve"> lediga tider som finns att boka.</w:t>
+        <w:t>Visa lediga tider som finns att boka.</w:t>
       </w:r>
     </w:p>
     <w:p>
@@ -719,13 +263,7 @@
         </w:numPr>
       </w:pPr>
       <w:r>
-        <w:t>Visa</w:t>
-      </w:r>
-      <w:r>
-        <w:t xml:space="preserve"> information om hur man avbokar.</w:t>
-      </w:r>
-      <w:r>
-        <w:t xml:space="preserve"> </w:t>
+        <w:t xml:space="preserve">Visa information om hur man avbokar. </w:t>
       </w:r>
     </w:p>
     <w:p>
@@ -737,10 +275,7 @@
         </w:numPr>
       </w:pPr>
       <w:r>
-        <w:t>Visa information om p</w:t>
-      </w:r>
-      <w:r>
-        <w:t>arkeringsmöjligheter och vägbeskrivning.</w:t>
+        <w:t>Visa information om parkeringsmöjligheter och vägbeskrivning.</w:t>
       </w:r>
     </w:p>
     <w:p>
@@ -767,340 +302,134 @@
         <w:t>Använd välkomnande och positivt språk på sajten.</w:t>
       </w:r>
     </w:p>
+    <w:p>
+      <w:pPr>
+        <w:pStyle w:val="Liststycke"/>
+        <w:numPr>
+          <w:ilvl w:val="0"/>
+          <w:numId w:val="2"/>
+        </w:numPr>
+      </w:pPr>
+      <w:r>
+        <w:t>Visa upp de cert som TinySPA har.</w:t>
+      </w:r>
+    </w:p>
     <w:p/>
     <w:p>
       <w:pPr>
-        <w:rPr>
-          <w:rFonts w:asciiTheme="majorHAnsi" w:eastAsiaTheme="majorEastAsia" w:hAnsiTheme="majorHAnsi" w:cstheme="majorBidi"/>
-          <w:b/>
-          <w:bCs/>
-          <w:color w:val="365F91" w:themeColor="accent1" w:themeShade="BF"/>
-          <w:sz w:val="28"/>
-          <w:szCs w:val="28"/>
-        </w:rPr>
-      </w:pPr>
-      <w:r>
-        <w:br w:type="page"/>
-      </w:r>
-    </w:p>
-    <w:p>
-      <w:pPr>
         <w:pStyle w:val="Rubrik1"/>
-        <w:rPr>
-          <w:lang w:val="en-GB"/>
-        </w:rPr>
-      </w:pPr>
-      <w:bookmarkStart w:id="5" w:name="_Toc54076816"/>
-      <w:r>
-        <w:rPr>
-          <w:lang w:val="en-GB"/>
-        </w:rPr>
+      </w:pPr>
+      <w:r>
+        <w:t>Beskrivning av arbetet</w:t>
+      </w:r>
+    </w:p>
+    <w:p/>
+    <w:p>
+      <w:pPr>
+        <w:pStyle w:val="Rubrik1"/>
+      </w:pPr>
+      <w:r>
         <w:lastRenderedPageBreak/>
-        <w:t>Structure</w:t>
-      </w:r>
-      <w:bookmarkEnd w:id="5"/>
+        <w:t>Bilder </w:t>
+      </w:r>
+    </w:p>
+    <w:p/>
+    <w:p>
+      <w:pPr>
+        <w:pStyle w:val="Rubrik1"/>
+      </w:pPr>
+      <w:r>
+        <w:t>Utvärdering mot kravspecifikationen</w:t>
+      </w:r>
+    </w:p>
+    <w:p/>
+    <w:p>
+      <w:pPr>
+        <w:pStyle w:val="Rubrik1"/>
+      </w:pPr>
+      <w:r>
+        <w:t>Användartest</w:t>
+      </w:r>
+    </w:p>
+    <w:p>
+      <w:r>
+        <w:t>Jag har utfört användartester med beställaren, Tiny, samt två av hennes trogna kunder. Jonathan och Linda.</w:t>
+      </w:r>
     </w:p>
     <w:p>
       <w:pPr>
         <w:pStyle w:val="Rubrik2"/>
-        <w:rPr>
-          <w:lang w:val="en-GB"/>
-        </w:rPr>
-      </w:pPr>
-      <w:bookmarkStart w:id="6" w:name="_Toc54076818"/>
-      <w:r>
-        <w:rPr>
-          <w:lang w:val="en-GB"/>
-        </w:rPr>
-        <w:t>Information Architecture</w:t>
-      </w:r>
-      <w:bookmarkEnd w:id="6"/>
-    </w:p>
-    <w:p>
-      <w:pPr>
-        <w:rPr>
-          <w:b/>
-          <w:color w:val="FF0000"/>
-          <w:lang w:val="en-GB"/>
-        </w:rPr>
-      </w:pPr>
-      <w:r>
-        <w:rPr>
-          <w:b/>
-          <w:color w:val="FF0000"/>
-          <w:lang w:val="en-GB"/>
-        </w:rPr>
-        <w:t>[INSERT SITEMAP WITH LABELS</w:t>
-      </w:r>
-      <w:r>
-        <w:rPr>
-          <w:b/>
-          <w:color w:val="FF0000"/>
-          <w:lang w:val="en-GB"/>
-        </w:rPr>
-        <w:t xml:space="preserve"> AND BLUE SIMPLE HEADLIENS AND GREEN ACTUAL PAGES</w:t>
-      </w:r>
-      <w:r>
-        <w:rPr>
-          <w:b/>
-          <w:color w:val="FF0000"/>
-          <w:lang w:val="en-GB"/>
-        </w:rPr>
-        <w:t>]</w:t>
-      </w:r>
-    </w:p>
-    <w:p>
-      <w:pPr>
-        <w:rPr>
-          <w:b/>
-          <w:color w:val="FF0000"/>
-          <w:lang w:val="en-GB"/>
-        </w:rPr>
-      </w:pPr>
-      <w:r>
-        <w:rPr>
-          <w:b/>
-          <w:color w:val="FF0000"/>
-          <w:lang w:val="en-GB"/>
-        </w:rPr>
-        <w:t>[INSERT LIST OF WHAT INFO GOES WHERE ON SITEMAP]</w:t>
-      </w:r>
-    </w:p>
-    <w:p>
-      <w:pPr>
-        <w:rPr>
-          <w:b/>
-          <w:color w:val="FF0000"/>
-          <w:lang w:val="en-GB"/>
-        </w:rPr>
-      </w:pPr>
-      <w:r>
-        <w:rPr>
-          <w:b/>
-          <w:color w:val="FF0000"/>
-          <w:lang w:val="en-GB"/>
-        </w:rPr>
-        <w:t>[INSERT PICTURES OF POSTIT PROTOTYPE]</w:t>
-      </w:r>
-    </w:p>
+      </w:pPr>
+      <w:r>
+        <w:t>Resultat användartest ”Linda”</w:t>
+      </w:r>
+    </w:p>
+    <w:p>
+      <w:r>
+        <w:t>Linda kommenterade på följande saker som åtgärdades:</w:t>
+      </w:r>
+    </w:p>
+    <w:p>
+      <w:pPr>
+        <w:pStyle w:val="Liststycke"/>
+        <w:numPr>
+          <w:ilvl w:val="0"/>
+          <w:numId w:val="4"/>
+        </w:numPr>
+      </w:pPr>
+      <w:r>
+        <w:t>Länken till rapporten fanns bara på startsidan och saknades i den globala navigeringen på övriga sidor.</w:t>
+      </w:r>
+    </w:p>
+    <w:p/>
     <w:p>
       <w:pPr>
         <w:pStyle w:val="Rubrik2"/>
       </w:pPr>
-      <w:bookmarkStart w:id="7" w:name="_Toc54076817"/>
-      <w:r>
-        <w:t>Interaction design</w:t>
-      </w:r>
-      <w:bookmarkEnd w:id="7"/>
-    </w:p>
-    <w:p>
-      <w:pPr>
-        <w:rPr>
-          <w:b/>
-          <w:color w:val="FF0000"/>
-        </w:rPr>
-      </w:pPr>
-      <w:r>
-        <w:rPr>
-          <w:b/>
-          <w:color w:val="FF0000"/>
-        </w:rPr>
-        <w:t>Gå igenom de funktionella kraven och beskriv hur de ska gå till.</w:t>
-      </w:r>
-    </w:p>
-    <w:p>
-      <w:pPr>
-        <w:rPr>
-          <w:b/>
-          <w:color w:val="FF0000"/>
-        </w:rPr>
-      </w:pPr>
-      <w:r>
-        <w:rPr>
-          <w:b/>
-          <w:color w:val="FF0000"/>
-        </w:rPr>
-        <w:t>[INSERT EVENT STORMING SESSION]</w:t>
+      <w:r>
+        <w:t>Resultat användartest ”Jonathan”</w:t>
+      </w:r>
+    </w:p>
+    <w:p>
+      <w:pPr>
+        <w:pStyle w:val="Liststycke"/>
+        <w:numPr>
+          <w:ilvl w:val="0"/>
+          <w:numId w:val="4"/>
+        </w:numPr>
+      </w:pPr>
+      <w:r>
+        <w:t>Jonathan försökte klicka på telefonnummret i footern och mejlet och</w:t>
+      </w:r>
+      <w:r>
+        <w:t xml:space="preserve"> tyckte det var irriterande att det inte tolkades som nummer och mejl av hans telefon. Ändrade html elementet för att förenkla.</w:t>
+      </w:r>
+      <w:bookmarkStart w:id="0" w:name="_GoBack"/>
+      <w:bookmarkEnd w:id="0"/>
+    </w:p>
+    <w:p>
+      <w:pPr>
+        <w:pStyle w:val="Rubrik2"/>
+      </w:pPr>
+      <w:r>
+        <w:t>Resultat användartest ”Tiny”</w:t>
+      </w:r>
+    </w:p>
+    <w:p>
+      <w:pPr>
+        <w:pStyle w:val="Liststycke"/>
+        <w:numPr>
+          <w:ilvl w:val="0"/>
+          <w:numId w:val="4"/>
+        </w:numPr>
+      </w:pPr>
+      <w:r>
+        <w:t>Tiny var missnöjd med hur grå och trist sidan såg ut och ville se lite mer färger.</w:t>
       </w:r>
     </w:p>
     <w:p/>
-    <w:p>
-      <w:pPr>
-        <w:rPr>
-          <w:rFonts w:asciiTheme="majorHAnsi" w:eastAsiaTheme="majorEastAsia" w:hAnsiTheme="majorHAnsi" w:cstheme="majorBidi"/>
-          <w:b/>
-          <w:bCs/>
-          <w:color w:val="365F91" w:themeColor="accent1" w:themeShade="BF"/>
-          <w:sz w:val="28"/>
-          <w:szCs w:val="28"/>
-        </w:rPr>
-      </w:pPr>
-      <w:bookmarkStart w:id="8" w:name="_Toc54076819"/>
-      <w:r>
-        <w:br w:type="page"/>
-      </w:r>
-      <w:bookmarkStart w:id="9" w:name="_GoBack"/>
-      <w:bookmarkEnd w:id="9"/>
-    </w:p>
-    <w:p>
-      <w:pPr>
-        <w:pStyle w:val="Rubrik1"/>
-        <w:rPr>
-          <w:lang w:val="en-GB"/>
-        </w:rPr>
-      </w:pPr>
-      <w:r>
-        <w:rPr>
-          <w:lang w:val="en-GB"/>
-        </w:rPr>
-        <w:lastRenderedPageBreak/>
-        <w:t>Skeleton</w:t>
-      </w:r>
-      <w:bookmarkEnd w:id="8"/>
-    </w:p>
-    <w:p>
-      <w:pPr>
-        <w:pStyle w:val="Rubrik2"/>
-        <w:rPr>
-          <w:lang w:val="en-GB"/>
-        </w:rPr>
-      </w:pPr>
-      <w:bookmarkStart w:id="10" w:name="_Toc54076820"/>
-      <w:r>
-        <w:rPr>
-          <w:lang w:val="en-GB"/>
-        </w:rPr>
-        <w:t>Information design</w:t>
-      </w:r>
-      <w:bookmarkEnd w:id="10"/>
-    </w:p>
-    <w:p>
-      <w:pPr>
-        <w:rPr>
-          <w:lang w:val="en-GB"/>
-        </w:rPr>
-      </w:pPr>
-    </w:p>
-    <w:p>
-      <w:pPr>
-        <w:pStyle w:val="Rubrik2"/>
-        <w:rPr>
-          <w:lang w:val="en-GB"/>
-        </w:rPr>
-      </w:pPr>
-      <w:bookmarkStart w:id="11" w:name="_Toc54076821"/>
-      <w:r>
-        <w:rPr>
-          <w:lang w:val="en-GB"/>
-        </w:rPr>
-        <w:t>Interface Design</w:t>
-      </w:r>
-      <w:bookmarkEnd w:id="11"/>
-    </w:p>
-    <w:p>
-      <w:pPr>
-        <w:rPr>
-          <w:lang w:val="en-GB"/>
-        </w:rPr>
-      </w:pPr>
-    </w:p>
-    <w:p>
-      <w:pPr>
-        <w:pStyle w:val="Rubrik2"/>
-        <w:rPr>
-          <w:lang w:val="en-GB"/>
-        </w:rPr>
-      </w:pPr>
-      <w:bookmarkStart w:id="12" w:name="_Toc54076822"/>
-      <w:r>
-        <w:rPr>
-          <w:lang w:val="en-GB"/>
-        </w:rPr>
-        <w:t>Navigation Design</w:t>
-      </w:r>
-      <w:bookmarkEnd w:id="12"/>
-    </w:p>
-    <w:p>
-      <w:pPr>
-        <w:rPr>
-          <w:lang w:val="en-GB"/>
-        </w:rPr>
-      </w:pPr>
-    </w:p>
-    <w:p>
-      <w:pPr>
-        <w:rPr>
-          <w:lang w:val="en-GB"/>
-        </w:rPr>
-      </w:pPr>
-    </w:p>
-    <w:p>
-      <w:pPr>
-        <w:rPr>
-          <w:rFonts w:asciiTheme="majorHAnsi" w:eastAsiaTheme="majorEastAsia" w:hAnsiTheme="majorHAnsi" w:cstheme="majorBidi"/>
-          <w:b/>
-          <w:bCs/>
-          <w:color w:val="365F91" w:themeColor="accent1" w:themeShade="BF"/>
-          <w:sz w:val="28"/>
-          <w:szCs w:val="28"/>
-          <w:lang w:val="en-GB"/>
-        </w:rPr>
-      </w:pPr>
-      <w:r>
-        <w:rPr>
-          <w:lang w:val="en-GB"/>
-        </w:rPr>
-        <w:br w:type="page"/>
-      </w:r>
-    </w:p>
-    <w:p>
-      <w:pPr>
-        <w:pStyle w:val="Rubrik1"/>
-        <w:rPr>
-          <w:lang w:val="en-GB"/>
-        </w:rPr>
-      </w:pPr>
-      <w:bookmarkStart w:id="13" w:name="_Toc54076823"/>
-      <w:r>
-        <w:rPr>
-          <w:lang w:val="en-GB"/>
-        </w:rPr>
-        <w:lastRenderedPageBreak/>
-        <w:t>Surface</w:t>
-      </w:r>
-      <w:bookmarkEnd w:id="13"/>
-    </w:p>
-    <w:p>
-      <w:pPr>
-        <w:pStyle w:val="Rubrik2"/>
-        <w:rPr>
-          <w:lang w:val="en-GB"/>
-        </w:rPr>
-      </w:pPr>
-      <w:bookmarkStart w:id="14" w:name="_Toc54076824"/>
-      <w:r>
-        <w:rPr>
-          <w:lang w:val="en-GB"/>
-        </w:rPr>
-        <w:t>Sensory Design</w:t>
-      </w:r>
-      <w:bookmarkEnd w:id="14"/>
-    </w:p>
-    <w:p>
-      <w:pPr>
-        <w:rPr>
-          <w:lang w:val="en-GB"/>
-        </w:rPr>
-      </w:pPr>
-    </w:p>
-    <w:p>
-      <w:pPr>
-        <w:rPr>
-          <w:lang w:val="en-GB"/>
-        </w:rPr>
-      </w:pPr>
-    </w:p>
     <w:sectPr>
+      <w:footerReference w:type="default" r:id="rId9"/>
       <w:pgSz w:w="11906" w:h="16838"/>
       <w:pgMar w:top="1417" w:right="1417" w:bottom="1417" w:left="1417" w:header="708" w:footer="708" w:gutter="0"/>
       <w:cols w:space="708"/>
@@ -1110,6 +439,101 @@
 </w:document>
 </file>
 
+<file path=word/endnotes.xml><?xml version="1.0" encoding="utf-8"?>
+<w:endnotes xmlns:wpc="http://schemas.microsoft.com/office/word/2010/wordprocessingCanvas" xmlns:mc="http://schemas.openxmlformats.org/markup-compatibility/2006" xmlns:o="urn:schemas-microsoft-com:office:office" xmlns:r="http://schemas.openxmlformats.org/officeDocument/2006/relationships" xmlns:m="http://schemas.openxmlformats.org/officeDocument/2006/math" xmlns:v="urn:schemas-microsoft-com:vml" xmlns:wp14="http://schemas.microsoft.com/office/word/2010/wordprocessingDrawing" xmlns:wp="http://schemas.openxmlformats.org/drawingml/2006/wordprocessingDrawing" xmlns:w10="urn:schemas-microsoft-com:office:word" xmlns:w="http://schemas.openxmlformats.org/wordprocessingml/2006/main" xmlns:w14="http://schemas.microsoft.com/office/word/2010/wordml" xmlns:wpg="http://schemas.microsoft.com/office/word/2010/wordprocessingGroup" xmlns:wpi="http://schemas.microsoft.com/office/word/2010/wordprocessingInk" xmlns:wne="http://schemas.microsoft.com/office/word/2006/wordml" xmlns:wps="http://schemas.microsoft.com/office/word/2010/wordprocessingShape" mc:Ignorable="w14 wp14">
+  <w:endnote w:type="separator" w:id="-1">
+    <w:p>
+      <w:pPr>
+        <w:spacing w:after="0" w:line="240" w:lineRule="auto"/>
+      </w:pPr>
+      <w:r>
+        <w:separator/>
+      </w:r>
+    </w:p>
+  </w:endnote>
+  <w:endnote w:type="continuationSeparator" w:id="0">
+    <w:p>
+      <w:pPr>
+        <w:spacing w:after="0" w:line="240" w:lineRule="auto"/>
+      </w:pPr>
+      <w:r>
+        <w:continuationSeparator/>
+      </w:r>
+    </w:p>
+  </w:endnote>
+</w:endnotes>
+</file>
+
+<file path=word/footer1.xml><?xml version="1.0" encoding="utf-8"?>
+<w:ftr xmlns:wpc="http://schemas.microsoft.com/office/word/2010/wordprocessingCanvas" xmlns:mc="http://schemas.openxmlformats.org/markup-compatibility/2006" xmlns:o="urn:schemas-microsoft-com:office:office" xmlns:r="http://schemas.openxmlformats.org/officeDocument/2006/relationships" xmlns:m="http://schemas.openxmlformats.org/officeDocument/2006/math" xmlns:v="urn:schemas-microsoft-com:vml" xmlns:wp14="http://schemas.microsoft.com/office/word/2010/wordprocessingDrawing" xmlns:wp="http://schemas.openxmlformats.org/drawingml/2006/wordprocessingDrawing" xmlns:w10="urn:schemas-microsoft-com:office:word" xmlns:w="http://schemas.openxmlformats.org/wordprocessingml/2006/main" xmlns:w14="http://schemas.microsoft.com/office/word/2010/wordml" xmlns:wpg="http://schemas.microsoft.com/office/word/2010/wordprocessingGroup" xmlns:wpi="http://schemas.microsoft.com/office/word/2010/wordprocessingInk" xmlns:wne="http://schemas.microsoft.com/office/word/2006/wordml" xmlns:wps="http://schemas.microsoft.com/office/word/2010/wordprocessingShape" mc:Ignorable="w14 wp14">
+  <w:sdt>
+    <w:sdtPr>
+      <w:id w:val="-694076742"/>
+      <w:docPartObj>
+        <w:docPartGallery w:val="Page Numbers (Bottom of Page)"/>
+        <w:docPartUnique/>
+      </w:docPartObj>
+    </w:sdtPr>
+    <w:sdtContent>
+      <w:p>
+        <w:pPr>
+          <w:pStyle w:val="Sidfot"/>
+          <w:jc w:val="right"/>
+        </w:pPr>
+        <w:r>
+          <w:fldChar w:fldCharType="begin"/>
+        </w:r>
+        <w:r>
+          <w:instrText>PAGE   \* MERGEFORMAT</w:instrText>
+        </w:r>
+        <w:r>
+          <w:fldChar w:fldCharType="separate"/>
+        </w:r>
+        <w:r>
+          <w:rPr>
+            <w:noProof/>
+          </w:rPr>
+          <w:t>2</w:t>
+        </w:r>
+        <w:r>
+          <w:fldChar w:fldCharType="end"/>
+        </w:r>
+      </w:p>
+    </w:sdtContent>
+  </w:sdt>
+  <w:p>
+    <w:pPr>
+      <w:pStyle w:val="Sidfot"/>
+    </w:pPr>
+  </w:p>
+</w:ftr>
+</file>
+
+<file path=word/footnotes.xml><?xml version="1.0" encoding="utf-8"?>
+<w:footnotes xmlns:wpc="http://schemas.microsoft.com/office/word/2010/wordprocessingCanvas" xmlns:mc="http://schemas.openxmlformats.org/markup-compatibility/2006" xmlns:o="urn:schemas-microsoft-com:office:office" xmlns:r="http://schemas.openxmlformats.org/officeDocument/2006/relationships" xmlns:m="http://schemas.openxmlformats.org/officeDocument/2006/math" xmlns:v="urn:schemas-microsoft-com:vml" xmlns:wp14="http://schemas.microsoft.com/office/word/2010/wordprocessingDrawing" xmlns:wp="http://schemas.openxmlformats.org/drawingml/2006/wordprocessingDrawing" xmlns:w10="urn:schemas-microsoft-com:office:word" xmlns:w="http://schemas.openxmlformats.org/wordprocessingml/2006/main" xmlns:w14="http://schemas.microsoft.com/office/word/2010/wordml" xmlns:wpg="http://schemas.microsoft.com/office/word/2010/wordprocessingGroup" xmlns:wpi="http://schemas.microsoft.com/office/word/2010/wordprocessingInk" xmlns:wne="http://schemas.microsoft.com/office/word/2006/wordml" xmlns:wps="http://schemas.microsoft.com/office/word/2010/wordprocessingShape" mc:Ignorable="w14 wp14">
+  <w:footnote w:type="separator" w:id="-1">
+    <w:p>
+      <w:pPr>
+        <w:spacing w:after="0" w:line="240" w:lineRule="auto"/>
+      </w:pPr>
+      <w:r>
+        <w:separator/>
+      </w:r>
+    </w:p>
+  </w:footnote>
+  <w:footnote w:type="continuationSeparator" w:id="0">
+    <w:p>
+      <w:pPr>
+        <w:spacing w:after="0" w:line="240" w:lineRule="auto"/>
+      </w:pPr>
+      <w:r>
+        <w:continuationSeparator/>
+      </w:r>
+    </w:p>
+  </w:footnote>
+</w:footnotes>
+</file>
+
 <file path=word/numbering.xml><?xml version="1.0" encoding="utf-8"?>
 <w:numbering xmlns:wpc="http://schemas.microsoft.com/office/word/2010/wordprocessingCanvas" xmlns:mc="http://schemas.openxmlformats.org/markup-compatibility/2006" xmlns:o="urn:schemas-microsoft-com:office:office" xmlns:r="http://schemas.openxmlformats.org/officeDocument/2006/relationships" xmlns:m="http://schemas.openxmlformats.org/officeDocument/2006/math" xmlns:v="urn:schemas-microsoft-com:vml" xmlns:wp14="http://schemas.microsoft.com/office/word/2010/wordprocessingDrawing" xmlns:wp="http://schemas.openxmlformats.org/drawingml/2006/wordprocessingDrawing" xmlns:w10="urn:schemas-microsoft-com:office:word" xmlns:w="http://schemas.openxmlformats.org/wordprocessingml/2006/main" xmlns:w14="http://schemas.microsoft.com/office/word/2010/wordml" xmlns:wpg="http://schemas.microsoft.com/office/word/2010/wordprocessingGroup" xmlns:wpi="http://schemas.microsoft.com/office/word/2010/wordprocessingInk" xmlns:wne="http://schemas.microsoft.com/office/word/2006/wordml" xmlns:wps="http://schemas.microsoft.com/office/word/2010/wordprocessingShape" mc:Ignorable="w14 wp14">
   <w:abstractNum w:abstractNumId="0">
@@ -1226,6 +650,118 @@
     </w:lvl>
   </w:abstractNum>
   <w:abstractNum w:abstractNumId="1">
+    <w:nsid w:val="3FD0459E"/>
+    <w:multiLevelType w:val="hybridMultilevel"/>
+    <w:tmpl w:val="B9EC4126"/>
+    <w:lvl w:ilvl="0" w:tplc="B16CEF44">
+      <w:numFmt w:val="bullet"/>
+      <w:lvlText w:val="-"/>
+      <w:lvlJc w:val="left"/>
+      <w:pPr>
+        <w:ind w:left="720" w:hanging="360"/>
+      </w:pPr>
+      <w:rPr>
+        <w:rFonts w:ascii="Calibri" w:eastAsiaTheme="minorHAnsi" w:hAnsi="Calibri" w:cstheme="minorBidi" w:hint="default"/>
+      </w:rPr>
+    </w:lvl>
+    <w:lvl w:ilvl="1" w:tplc="041D0003" w:tentative="1">
+      <w:start w:val="1"/>
+      <w:numFmt w:val="bullet"/>
+      <w:lvlText w:val="o"/>
+      <w:lvlJc w:val="left"/>
+      <w:pPr>
+        <w:ind w:left="1440" w:hanging="360"/>
+      </w:pPr>
+      <w:rPr>
+        <w:rFonts w:ascii="Courier New" w:hAnsi="Courier New" w:cs="Courier New" w:hint="default"/>
+      </w:rPr>
+    </w:lvl>
+    <w:lvl w:ilvl="2" w:tplc="041D0005" w:tentative="1">
+      <w:start w:val="1"/>
+      <w:numFmt w:val="bullet"/>
+      <w:lvlText w:val=""/>
+      <w:lvlJc w:val="left"/>
+      <w:pPr>
+        <w:ind w:left="2160" w:hanging="360"/>
+      </w:pPr>
+      <w:rPr>
+        <w:rFonts w:ascii="Wingdings" w:hAnsi="Wingdings" w:hint="default"/>
+      </w:rPr>
+    </w:lvl>
+    <w:lvl w:ilvl="3" w:tplc="041D0001" w:tentative="1">
+      <w:start w:val="1"/>
+      <w:numFmt w:val="bullet"/>
+      <w:lvlText w:val=""/>
+      <w:lvlJc w:val="left"/>
+      <w:pPr>
+        <w:ind w:left="2880" w:hanging="360"/>
+      </w:pPr>
+      <w:rPr>
+        <w:rFonts w:ascii="Symbol" w:hAnsi="Symbol" w:hint="default"/>
+      </w:rPr>
+    </w:lvl>
+    <w:lvl w:ilvl="4" w:tplc="041D0003" w:tentative="1">
+      <w:start w:val="1"/>
+      <w:numFmt w:val="bullet"/>
+      <w:lvlText w:val="o"/>
+      <w:lvlJc w:val="left"/>
+      <w:pPr>
+        <w:ind w:left="3600" w:hanging="360"/>
+      </w:pPr>
+      <w:rPr>
+        <w:rFonts w:ascii="Courier New" w:hAnsi="Courier New" w:cs="Courier New" w:hint="default"/>
+      </w:rPr>
+    </w:lvl>
+    <w:lvl w:ilvl="5" w:tplc="041D0005" w:tentative="1">
+      <w:start w:val="1"/>
+      <w:numFmt w:val="bullet"/>
+      <w:lvlText w:val=""/>
+      <w:lvlJc w:val="left"/>
+      <w:pPr>
+        <w:ind w:left="4320" w:hanging="360"/>
+      </w:pPr>
+      <w:rPr>
+        <w:rFonts w:ascii="Wingdings" w:hAnsi="Wingdings" w:hint="default"/>
+      </w:rPr>
+    </w:lvl>
+    <w:lvl w:ilvl="6" w:tplc="041D0001" w:tentative="1">
+      <w:start w:val="1"/>
+      <w:numFmt w:val="bullet"/>
+      <w:lvlText w:val=""/>
+      <w:lvlJc w:val="left"/>
+      <w:pPr>
+        <w:ind w:left="5040" w:hanging="360"/>
+      </w:pPr>
+      <w:rPr>
+        <w:rFonts w:ascii="Symbol" w:hAnsi="Symbol" w:hint="default"/>
+      </w:rPr>
+    </w:lvl>
+    <w:lvl w:ilvl="7" w:tplc="041D0003" w:tentative="1">
+      <w:start w:val="1"/>
+      <w:numFmt w:val="bullet"/>
+      <w:lvlText w:val="o"/>
+      <w:lvlJc w:val="left"/>
+      <w:pPr>
+        <w:ind w:left="5760" w:hanging="360"/>
+      </w:pPr>
+      <w:rPr>
+        <w:rFonts w:ascii="Courier New" w:hAnsi="Courier New" w:cs="Courier New" w:hint="default"/>
+      </w:rPr>
+    </w:lvl>
+    <w:lvl w:ilvl="8" w:tplc="041D0005" w:tentative="1">
+      <w:start w:val="1"/>
+      <w:numFmt w:val="bullet"/>
+      <w:lvlText w:val=""/>
+      <w:lvlJc w:val="left"/>
+      <w:pPr>
+        <w:ind w:left="6480" w:hanging="360"/>
+      </w:pPr>
+      <w:rPr>
+        <w:rFonts w:ascii="Wingdings" w:hAnsi="Wingdings" w:hint="default"/>
+      </w:rPr>
+    </w:lvl>
+  </w:abstractNum>
+  <w:abstractNum w:abstractNumId="2">
     <w:nsid w:val="4079263D"/>
     <w:multiLevelType w:val="hybridMultilevel"/>
     <w:tmpl w:val="524A4EA4"/>
@@ -1338,7 +874,7 @@
       </w:rPr>
     </w:lvl>
   </w:abstractNum>
-  <w:abstractNum w:abstractNumId="2">
+  <w:abstractNum w:abstractNumId="3">
     <w:nsid w:val="464A4FC8"/>
     <w:multiLevelType w:val="hybridMultilevel"/>
     <w:tmpl w:val="FAA8A380"/>
@@ -1452,13 +988,16 @@
     </w:lvl>
   </w:abstractNum>
   <w:num w:numId="1">
-    <w:abstractNumId w:val="1"/>
+    <w:abstractNumId w:val="2"/>
   </w:num>
   <w:num w:numId="2">
     <w:abstractNumId w:val="0"/>
   </w:num>
   <w:num w:numId="3">
-    <w:abstractNumId w:val="2"/>
+    <w:abstractNumId w:val="3"/>
+  </w:num>
+  <w:num w:numId="4">
+    <w:abstractNumId w:val="1"/>
   </w:num>
 </w:numbering>
 </file>
@@ -1859,6 +1398,50 @@
       <w:contextualSpacing/>
     </w:pPr>
   </w:style>
+  <w:style w:type="paragraph" w:styleId="Sidhuvud">
+    <w:name w:val="header"/>
+    <w:basedOn w:val="Normal"/>
+    <w:link w:val="SidhuvudChar"/>
+    <w:uiPriority w:val="99"/>
+    <w:unhideWhenUsed/>
+    <w:rsid w:val="00390F04"/>
+    <w:pPr>
+      <w:tabs>
+        <w:tab w:val="center" w:pos="4536"/>
+        <w:tab w:val="right" w:pos="9072"/>
+      </w:tabs>
+      <w:spacing w:after="0" w:line="240" w:lineRule="auto"/>
+    </w:pPr>
+  </w:style>
+  <w:style w:type="character" w:customStyle="1" w:styleId="SidhuvudChar">
+    <w:name w:val="Sidhuvud Char"/>
+    <w:basedOn w:val="Standardstycketeckensnitt"/>
+    <w:link w:val="Sidhuvud"/>
+    <w:uiPriority w:val="99"/>
+    <w:rsid w:val="00390F04"/>
+  </w:style>
+  <w:style w:type="paragraph" w:styleId="Sidfot">
+    <w:name w:val="footer"/>
+    <w:basedOn w:val="Normal"/>
+    <w:link w:val="SidfotChar"/>
+    <w:uiPriority w:val="99"/>
+    <w:unhideWhenUsed/>
+    <w:rsid w:val="00390F04"/>
+    <w:pPr>
+      <w:tabs>
+        <w:tab w:val="center" w:pos="4536"/>
+        <w:tab w:val="right" w:pos="9072"/>
+      </w:tabs>
+      <w:spacing w:after="0" w:line="240" w:lineRule="auto"/>
+    </w:pPr>
+  </w:style>
+  <w:style w:type="character" w:customStyle="1" w:styleId="SidfotChar">
+    <w:name w:val="Sidfot Char"/>
+    <w:basedOn w:val="Standardstycketeckensnitt"/>
+    <w:link w:val="Sidfot"/>
+    <w:uiPriority w:val="99"/>
+    <w:rsid w:val="00390F04"/>
+  </w:style>
 </w:styles>
 </file>
 
@@ -2257,6 +1840,50 @@
       <w:ind w:left="720"/>
       <w:contextualSpacing/>
     </w:pPr>
+  </w:style>
+  <w:style w:type="paragraph" w:styleId="Sidhuvud">
+    <w:name w:val="header"/>
+    <w:basedOn w:val="Normal"/>
+    <w:link w:val="SidhuvudChar"/>
+    <w:uiPriority w:val="99"/>
+    <w:unhideWhenUsed/>
+    <w:rsid w:val="00390F04"/>
+    <w:pPr>
+      <w:tabs>
+        <w:tab w:val="center" w:pos="4536"/>
+        <w:tab w:val="right" w:pos="9072"/>
+      </w:tabs>
+      <w:spacing w:after="0" w:line="240" w:lineRule="auto"/>
+    </w:pPr>
+  </w:style>
+  <w:style w:type="character" w:customStyle="1" w:styleId="SidhuvudChar">
+    <w:name w:val="Sidhuvud Char"/>
+    <w:basedOn w:val="Standardstycketeckensnitt"/>
+    <w:link w:val="Sidhuvud"/>
+    <w:uiPriority w:val="99"/>
+    <w:rsid w:val="00390F04"/>
+  </w:style>
+  <w:style w:type="paragraph" w:styleId="Sidfot">
+    <w:name w:val="footer"/>
+    <w:basedOn w:val="Normal"/>
+    <w:link w:val="SidfotChar"/>
+    <w:uiPriority w:val="99"/>
+    <w:unhideWhenUsed/>
+    <w:rsid w:val="00390F04"/>
+    <w:pPr>
+      <w:tabs>
+        <w:tab w:val="center" w:pos="4536"/>
+        <w:tab w:val="right" w:pos="9072"/>
+      </w:tabs>
+      <w:spacing w:after="0" w:line="240" w:lineRule="auto"/>
+    </w:pPr>
+  </w:style>
+  <w:style w:type="character" w:customStyle="1" w:styleId="SidfotChar">
+    <w:name w:val="Sidfot Char"/>
+    <w:basedOn w:val="Standardstycketeckensnitt"/>
+    <w:link w:val="Sidfot"/>
+    <w:uiPriority w:val="99"/>
+    <w:rsid w:val="00390F04"/>
   </w:style>
 </w:styles>
 </file>
@@ -2551,7 +2178,7 @@
 </file>
 
 <file path=customXml/itemProps1.xml><?xml version="1.0" encoding="utf-8"?>
-<ds:datastoreItem xmlns:ds="http://schemas.openxmlformats.org/officeDocument/2006/customXml" ds:itemID="{84DCC2DE-0E64-495A-8B81-2DB129EA0E2D}">
+<ds:datastoreItem xmlns:ds="http://schemas.openxmlformats.org/officeDocument/2006/customXml" ds:itemID="{875C1A56-0FF9-4CFF-A3FC-355337E812BF}">
   <ds:schemaRefs>
     <ds:schemaRef ds:uri="http://schemas.openxmlformats.org/officeDocument/2006/bibliography"/>
   </ds:schemaRefs>

</xml_diff>

<commit_message>
fixed the footer picture order
</commit_message>
<xml_diff>
--- a/doc/rapport Lisa Holmström U3.docx
+++ b/doc/rapport Lisa Holmström U3.docx
@@ -381,15 +381,6 @@
         <w:t>Länken till rapporten fanns bara på startsidan och saknades i den globala navigeringen på övriga sidor.</w:t>
       </w:r>
     </w:p>
-    <w:p/>
-    <w:p>
-      <w:pPr>
-        <w:pStyle w:val="Rubrik2"/>
-      </w:pPr>
-      <w:r>
-        <w:t>Resultat användartest ”Jonathan”</w:t>
-      </w:r>
-    </w:p>
     <w:p>
       <w:pPr>
         <w:pStyle w:val="Liststycke"/>
@@ -399,26 +390,75 @@
         </w:numPr>
       </w:pPr>
       <w:r>
-        <w:t>Jonathan försökte klicka på telefonnummret i footern och mejlet och</w:t>
-      </w:r>
-      <w:r>
-        <w:t xml:space="preserve"> tyckte det var irriterande att det inte tolkades som nummer och mejl av hans telefon. Ändrade </w:t>
-      </w:r>
-      <w:r>
-        <w:t>html elementet för att förenkla så att ett klick innebar att mejlklienten eller sam</w:t>
-      </w:r>
-      <w:r>
-        <w:t>talsklienten öppnades vid klick i mobilenheter.</w:t>
+        <w:t xml:space="preserve">Bilderna som är på vänster sida på desktop bredden var initiellt placerade längst ner </w:t>
+      </w:r>
+      <w:r>
+        <w:t>poå sajten i mindre enheter, vilket Linda tyckte var fel, för bilderna verkade höra ihop med innehållet på på sidan som skiftade, och då ville hon se det innan footern för annars trodde hon det inte fanns något mer att se under footern.</w:t>
       </w:r>
       <w:bookmarkStart w:id="0" w:name="_GoBack"/>
       <w:bookmarkEnd w:id="0"/>
     </w:p>
+    <w:p/>
     <w:p>
       <w:pPr>
         <w:pStyle w:val="Rubrik2"/>
       </w:pPr>
       <w:r>
+        <w:t>Resultat användartest ”Jonathan”</w:t>
+      </w:r>
+    </w:p>
+    <w:p>
+      <w:r>
+        <w:t>Jonathan</w:t>
+      </w:r>
+      <w:r>
+        <w:t xml:space="preserve"> kommenterade på</w:t>
+      </w:r>
+      <w:r>
+        <w:t xml:space="preserve"> följande saker som åtgärdades:</w:t>
+      </w:r>
+    </w:p>
+    <w:p>
+      <w:pPr>
+        <w:pStyle w:val="Liststycke"/>
+        <w:numPr>
+          <w:ilvl w:val="0"/>
+          <w:numId w:val="4"/>
+        </w:numPr>
+      </w:pPr>
+      <w:r>
+        <w:t>Jonathan försökte klicka på telefonnummret i footern och mejlet och</w:t>
+      </w:r>
+      <w:r>
+        <w:t xml:space="preserve"> tyckte det var irriterande att det inte tolkades som nummer och mejl av hans telefon. Ändrade </w:t>
+      </w:r>
+      <w:r>
+        <w:t>html elementet för att förenkla så att ett klick innebar att mejlklienten eller sam</w:t>
+      </w:r>
+      <w:r>
+        <w:t>talsklienten öppnades vid klick</w:t>
+      </w:r>
+      <w:r>
+        <w:t>.</w:t>
+      </w:r>
+    </w:p>
+    <w:p>
+      <w:pPr>
+        <w:pStyle w:val="Rubrik2"/>
+      </w:pPr>
+      <w:r>
         <w:t>Resultat användartest ”Tiny”</w:t>
+      </w:r>
+    </w:p>
+    <w:p>
+      <w:r>
+        <w:t>Tiny</w:t>
+      </w:r>
+      <w:r>
+        <w:t xml:space="preserve"> kommenterade på</w:t>
+      </w:r>
+      <w:r>
+        <w:t xml:space="preserve"> följande saker som åtgärdades:</w:t>
       </w:r>
     </w:p>
     <w:p>
@@ -2184,7 +2224,7 @@
 </file>
 
 <file path=customXml/itemProps1.xml><?xml version="1.0" encoding="utf-8"?>
-<ds:datastoreItem xmlns:ds="http://schemas.openxmlformats.org/officeDocument/2006/customXml" ds:itemID="{0E3D13B6-EDBE-4AC7-81D2-0233914DA973}">
+<ds:datastoreItem xmlns:ds="http://schemas.openxmlformats.org/officeDocument/2006/customXml" ds:itemID="{03AFF01D-4755-412A-BA29-942E979B2E97}">
   <ds:schemaRefs>
     <ds:schemaRef ds:uri="http://schemas.openxmlformats.org/officeDocument/2006/bibliography"/>
   </ds:schemaRefs>

</xml_diff>

<commit_message>
changed size of fonts on smaller devices
</commit_message>
<xml_diff>
--- a/doc/rapport Lisa Holmström U3.docx
+++ b/doc/rapport Lisa Holmström U3.docx
@@ -355,6 +355,9 @@
       <w:r>
         <w:t>Jag har utfört användartester med beställaren, Tiny, samt två av hennes trogna kunder. Jonathan och Linda.</w:t>
       </w:r>
+      <w:r>
+        <w:t xml:space="preserve"> Efter varje intervju korrigerades punkterna som togs upp innan nästa intervju gjordes för att undvika upprepning.</w:t>
+      </w:r>
     </w:p>
     <w:p>
       <w:pPr>
@@ -366,7 +369,25 @@
     </w:p>
     <w:p>
       <w:r>
-        <w:t>Linda kommenterade på följande saker som åtgärdades:</w:t>
+        <w:t>Linda</w:t>
+      </w:r>
+      <w:r>
+        <w:t xml:space="preserve"> testade desktop</w:t>
+      </w:r>
+      <w:r>
+        <w:t xml:space="preserve"> (firefox)</w:t>
+      </w:r>
+      <w:r>
+        <w:t xml:space="preserve"> och mobil</w:t>
+      </w:r>
+      <w:r>
+        <w:t xml:space="preserve"> (safari)</w:t>
+      </w:r>
+      <w:r>
+        <w:t xml:space="preserve"> och</w:t>
+      </w:r>
+      <w:r>
+        <w:t xml:space="preserve"> kommenterade på följande saker som åtgärdades:</w:t>
       </w:r>
     </w:p>
     <w:p>
@@ -393,69 +414,117 @@
         <w:t xml:space="preserve">Bilderna som är på vänster sida på desktop bredden var initiellt placerade längst ner </w:t>
       </w:r>
       <w:r>
-        <w:t>poå sajten i mindre enheter, vilket Linda tyckte var fel, för bilderna verkade höra ihop med innehållet på på sidan som skiftade, och då ville hon se det innan footern för annars trodde hon det inte fanns något mer att se under footern.</w:t>
+        <w:t>p</w:t>
+      </w:r>
+      <w:r>
+        <w:t>å sajten i mindre enheter, vilket Linda tyckte var fel, för bilderna verkade höra ihop med innehållet på på sidan som skiftade, och då ville hon se det innan footern för annars trodde hon det inte fanns något mer att se under footern.</w:t>
+      </w:r>
+    </w:p>
+    <w:p/>
+    <w:p>
+      <w:pPr>
+        <w:pStyle w:val="Rubrik2"/>
+      </w:pPr>
+      <w:r>
+        <w:t>Resultat användartest ”Jonathan”</w:t>
+      </w:r>
+    </w:p>
+    <w:p>
+      <w:r>
+        <w:t>Jonathan</w:t>
+      </w:r>
+      <w:r>
+        <w:t xml:space="preserve"> testade endast mobilt</w:t>
+      </w:r>
+      <w:r>
+        <w:t xml:space="preserve"> (chrome</w:t>
+      </w:r>
+      <w:r>
+        <w:t xml:space="preserve"> i android</w:t>
+      </w:r>
+      <w:r>
+        <w:t>)</w:t>
+      </w:r>
+      <w:r>
+        <w:t xml:space="preserve"> och</w:t>
+      </w:r>
+      <w:r>
+        <w:t xml:space="preserve"> kommenterade på</w:t>
+      </w:r>
+      <w:r>
+        <w:t xml:space="preserve"> följande saker som åtgärdades:</w:t>
+      </w:r>
+    </w:p>
+    <w:p>
+      <w:pPr>
+        <w:pStyle w:val="Liststycke"/>
+        <w:numPr>
+          <w:ilvl w:val="0"/>
+          <w:numId w:val="4"/>
+        </w:numPr>
+      </w:pPr>
+      <w:r>
+        <w:t>Försökte</w:t>
+      </w:r>
+      <w:r>
+        <w:t xml:space="preserve"> klicka på telefonnummret i footern och mejlet och</w:t>
+      </w:r>
+      <w:r>
+        <w:t xml:space="preserve"> tyckte det var irriterande att det inte tolkades som nummer och mejl av hans telefon. Ändrade </w:t>
+      </w:r>
+      <w:r>
+        <w:t>html elementet för att förenkla så att ett klick innebar att mejlklienten eller sam</w:t>
+      </w:r>
+      <w:r>
+        <w:t>talsklienten öppnades vid klick</w:t>
+      </w:r>
+      <w:r>
+        <w:t>.</w:t>
+      </w:r>
+    </w:p>
+    <w:p>
+      <w:pPr>
+        <w:pStyle w:val="Liststycke"/>
+        <w:numPr>
+          <w:ilvl w:val="0"/>
+          <w:numId w:val="4"/>
+        </w:numPr>
+      </w:pPr>
+      <w:r>
+        <w:t>Menyvalen var för små i mobila enheter och det gick knappt att klicka enligt testpersonen. Gjorde menyvalen större.</w:t>
+      </w:r>
+    </w:p>
+    <w:p>
+      <w:pPr>
+        <w:pStyle w:val="Rubrik2"/>
+      </w:pPr>
+      <w:r>
+        <w:t>Resultat användartest ”Tiny”</w:t>
+      </w:r>
+    </w:p>
+    <w:p>
+      <w:r>
+        <w:t>Tiny</w:t>
+      </w:r>
+      <w:r>
+        <w:t xml:space="preserve"> </w:t>
+      </w:r>
+      <w:r>
+        <w:t>testade med Safari (ipad pro</w:t>
       </w:r>
       <w:bookmarkStart w:id="0" w:name="_GoBack"/>
       <w:bookmarkEnd w:id="0"/>
-    </w:p>
-    <w:p/>
-    <w:p>
-      <w:pPr>
-        <w:pStyle w:val="Rubrik2"/>
-      </w:pPr>
-      <w:r>
-        <w:t>Resultat användartest ”Jonathan”</w:t>
-      </w:r>
-    </w:p>
-    <w:p>
-      <w:r>
-        <w:t>Jonathan</w:t>
-      </w:r>
-      <w:r>
-        <w:t xml:space="preserve"> kommenterade på</w:t>
-      </w:r>
-      <w:r>
-        <w:t xml:space="preserve"> följande saker som åtgärdades:</w:t>
-      </w:r>
-    </w:p>
-    <w:p>
-      <w:pPr>
-        <w:pStyle w:val="Liststycke"/>
-        <w:numPr>
-          <w:ilvl w:val="0"/>
-          <w:numId w:val="4"/>
-        </w:numPr>
-      </w:pPr>
-      <w:r>
-        <w:t>Jonathan försökte klicka på telefonnummret i footern och mejlet och</w:t>
-      </w:r>
-      <w:r>
-        <w:t xml:space="preserve"> tyckte det var irriterande att det inte tolkades som nummer och mejl av hans telefon. Ändrade </w:t>
-      </w:r>
-      <w:r>
-        <w:t>html elementet för att förenkla så att ett klick innebar att mejlklienten eller sam</w:t>
-      </w:r>
-      <w:r>
-        <w:t>talsklienten öppnades vid klick</w:t>
-      </w:r>
-      <w:r>
-        <w:t>.</w:t>
-      </w:r>
-    </w:p>
-    <w:p>
-      <w:pPr>
-        <w:pStyle w:val="Rubrik2"/>
-      </w:pPr>
-      <w:r>
-        <w:t>Resultat användartest ”Tiny”</w:t>
-      </w:r>
-    </w:p>
-    <w:p>
-      <w:r>
-        <w:t>Tiny</w:t>
-      </w:r>
-      <w:r>
-        <w:t xml:space="preserve"> kommenterade på</w:t>
+      <w:r>
+        <w:t>)</w:t>
+      </w:r>
+      <w:r>
+        <w:t xml:space="preserve"> </w:t>
+      </w:r>
+      <w:r>
+        <w:t xml:space="preserve">och </w:t>
+      </w:r>
+      <w:r>
+        <w:t>kommenterade på</w:t>
       </w:r>
       <w:r>
         <w:t xml:space="preserve"> följande saker som åtgärdades:</w:t>
@@ -2224,7 +2293,7 @@
 </file>
 
 <file path=customXml/itemProps1.xml><?xml version="1.0" encoding="utf-8"?>
-<ds:datastoreItem xmlns:ds="http://schemas.openxmlformats.org/officeDocument/2006/customXml" ds:itemID="{03AFF01D-4755-412A-BA29-942E979B2E97}">
+<ds:datastoreItem xmlns:ds="http://schemas.openxmlformats.org/officeDocument/2006/customXml" ds:itemID="{3F05735B-8587-4FE9-9CA4-7DD27DDE7EEF}">
   <ds:schemaRefs>
     <ds:schemaRef ds:uri="http://schemas.openxmlformats.org/officeDocument/2006/bibliography"/>
   </ds:schemaRefs>

</xml_diff>

<commit_message>
adapted images for online use and updated the report
</commit_message>
<xml_diff>
--- a/doc/rapport Lisa Holmström U3.docx
+++ b/doc/rapport Lisa Holmström U3.docx
@@ -339,13 +339,25 @@
     </w:p>
     <w:p>
       <w:r>
-        <w:t>Jag har minskat storleken på bilderna och komprimerat dem, då orginalbilderna var både större och innehöll mer detaljer än vad som var nödvändigt. De förminskades för att spara på användarnas dataanvändning samt laddningstiden. Två av bilderna har även croppats för att få en likvärdig form på dem. Orginalen var ibland mer rektangulära än önskvärt.</w:t>
-      </w:r>
-      <w:r>
-        <w:t xml:space="preserve"> Samtliga bilder har tagits av utvecklaren, Lisa Holmström, under hennes semesterresor.</w:t>
+        <w:t>Jag har minskat storleken på bilderna och komprimerat dem, då orginalbilderna var både större och innehöll mer detaljer än vad som var nödvändigt. De förminskades för att spara på användarnas dataanvändning samt laddningstiden. Två av bilderna</w:t>
+      </w:r>
+      <w:r>
+        <w:t xml:space="preserve"> (path.jpg</w:t>
       </w:r>
       <w:bookmarkStart w:id="0" w:name="_GoBack"/>
       <w:bookmarkEnd w:id="0"/>
+      <w:r>
+        <w:t xml:space="preserve"> och floral.jpg)</w:t>
+      </w:r>
+      <w:r>
+        <w:t xml:space="preserve"> har även croppats för att få en likvärdig form på dem. Orginalen var ibland mer rektangulära än önskvärt.</w:t>
+      </w:r>
+      <w:r>
+        <w:t xml:space="preserve"> Samtliga bilder har tagits av utvecklaren, Lisa Holmström, under hennes semesterresor.</w:t>
+      </w:r>
+      <w:r>
+        <w:t xml:space="preserve"> Ett exempel på kompringeringen är bilden med namnet ”path.jpg” som med hjälp av croppning och komprimering gick från en storlek på 1.19MB till 67.7kb.</w:t>
+      </w:r>
     </w:p>
     <w:p>
       <w:pPr>
@@ -446,6 +458,7 @@
         <w:pStyle w:val="Rubrik2"/>
       </w:pPr>
       <w:r>
+        <w:lastRenderedPageBreak/>
         <w:t>Resultat användartest ”Jonathan”</w:t>
       </w:r>
     </w:p>
@@ -481,7 +494,6 @@
         </w:numPr>
       </w:pPr>
       <w:r>
-        <w:lastRenderedPageBreak/>
         <w:t>Försökte</w:t>
       </w:r>
       <w:r>
@@ -2313,7 +2325,7 @@
 </file>
 
 <file path=customXml/itemProps1.xml><?xml version="1.0" encoding="utf-8"?>
-<ds:datastoreItem xmlns:ds="http://schemas.openxmlformats.org/officeDocument/2006/customXml" ds:itemID="{175BBDA9-0F35-4BF8-B33E-EABB83D22236}">
+<ds:datastoreItem xmlns:ds="http://schemas.openxmlformats.org/officeDocument/2006/customXml" ds:itemID="{0BF1C678-147C-4796-85B9-B5D961EFB2F5}">
   <ds:schemaRefs>
     <ds:schemaRef ds:uri="http://schemas.openxmlformats.org/officeDocument/2006/bibliography"/>
   </ds:schemaRefs>

</xml_diff>

<commit_message>
Fixed more in line with requirements
</commit_message>
<xml_diff>
--- a/doc/rapport Lisa Holmström U3.docx
+++ b/doc/rapport Lisa Holmström U3.docx
@@ -17,7 +17,15 @@
     </w:p>
     <w:p>
       <w:r>
-        <w:t>Syftet med TinySPAs hemsida är att ge vuxna (över 18 år) människor möjlighet att unna sig SPA behandlingar, som individ eller grupp, eller weekendpaket i grupp. Nedan stående målgrupper är identifierade:</w:t>
+        <w:t xml:space="preserve">Syftet med </w:t>
+      </w:r>
+      <w:proofErr w:type="spellStart"/>
+      <w:r>
+        <w:t>TinySPAs</w:t>
+      </w:r>
+      <w:proofErr w:type="spellEnd"/>
+      <w:r>
+        <w:t xml:space="preserve"> hemsida är att ge vuxna (över 18 år) människor möjlighet att unna sig SPA behandlingar, som individ eller grupp, eller weekendpaket i grupp. Nedan stående målgrupper är identifierade:</w:t>
       </w:r>
     </w:p>
     <w:p>
@@ -28,8 +36,21 @@
           <w:numId w:val="3"/>
         </w:numPr>
       </w:pPr>
-      <w:r>
-        <w:t>Tinys trogna kundkrets från TinyNails (Kvinnor ålder 25-45).</w:t>
+      <w:proofErr w:type="spellStart"/>
+      <w:r>
+        <w:t>Tinys</w:t>
+      </w:r>
+      <w:proofErr w:type="spellEnd"/>
+      <w:r>
+        <w:t xml:space="preserve"> trogna kundkrets från </w:t>
+      </w:r>
+      <w:proofErr w:type="spellStart"/>
+      <w:r>
+        <w:t>TinyNails</w:t>
+      </w:r>
+      <w:proofErr w:type="spellEnd"/>
+      <w:r>
+        <w:t xml:space="preserve"> (Kvinnor ålder 25-45).</w:t>
       </w:r>
     </w:p>
     <w:p>
@@ -59,12 +80,14 @@
           <w:lang w:val="en-GB"/>
         </w:rPr>
       </w:pPr>
+      <w:proofErr w:type="spellStart"/>
       <w:r>
         <w:rPr>
           <w:lang w:val="en-GB"/>
         </w:rPr>
         <w:t>Funktioner</w:t>
       </w:r>
+      <w:proofErr w:type="spellEnd"/>
     </w:p>
     <w:p>
       <w:pPr>
@@ -75,7 +98,7 @@
         </w:numPr>
       </w:pPr>
       <w:r>
-        <w:t>Möjliggöra bokning/avbokning av behandlingar för en eller två personer via mejl.</w:t>
+        <w:t>Möjliggöra bokning/avbokning av behandlingar för en eller två personer.</w:t>
       </w:r>
     </w:p>
     <w:p>
@@ -87,7 +110,7 @@
         </w:numPr>
       </w:pPr>
       <w:r>
-        <w:t>Möjliggöra bokning/avbokning av weekendpaket i stugan för grupper via mejl.</w:t>
+        <w:t>Möjliggöra bokning/avbokning av weekendpaket i stugan för grupper.</w:t>
       </w:r>
     </w:p>
     <w:p>
@@ -121,12 +144,14 @@
           <w:lang w:val="en-GB"/>
         </w:rPr>
       </w:pPr>
+      <w:proofErr w:type="spellStart"/>
       <w:r>
         <w:rPr>
           <w:lang w:val="en-GB"/>
         </w:rPr>
         <w:t>Innehåll</w:t>
       </w:r>
+      <w:proofErr w:type="spellEnd"/>
     </w:p>
     <w:p>
       <w:pPr>
@@ -137,7 +162,15 @@
         </w:numPr>
       </w:pPr>
       <w:r>
-        <w:t>Visa upp samtliga SPA behandlingarna som erbjuds av TinySpa.</w:t>
+        <w:t xml:space="preserve">Visa upp samtliga SPA behandlingarna som erbjuds av </w:t>
+      </w:r>
+      <w:proofErr w:type="spellStart"/>
+      <w:r>
+        <w:t>TinySpa</w:t>
+      </w:r>
+      <w:proofErr w:type="spellEnd"/>
+      <w:r>
+        <w:t>.</w:t>
       </w:r>
     </w:p>
     <w:p>
@@ -149,7 +182,23 @@
         </w:numPr>
       </w:pPr>
       <w:r>
-        <w:t>Visuell design är i linje med TinySpas branding dokument.</w:t>
+        <w:t xml:space="preserve">Visuell design är i linje med </w:t>
+      </w:r>
+      <w:proofErr w:type="spellStart"/>
+      <w:r>
+        <w:t>TinySpas</w:t>
+      </w:r>
+      <w:proofErr w:type="spellEnd"/>
+      <w:r>
+        <w:t xml:space="preserve"> </w:t>
+      </w:r>
+      <w:proofErr w:type="spellStart"/>
+      <w:r>
+        <w:t>branding</w:t>
+      </w:r>
+      <w:proofErr w:type="spellEnd"/>
+      <w:r>
+        <w:t xml:space="preserve"> dokument.</w:t>
       </w:r>
     </w:p>
     <w:p>
@@ -197,7 +246,15 @@
         </w:numPr>
       </w:pPr>
       <w:r>
-        <w:t>Visa upp cafét och exempel på vad som serveras där.</w:t>
+        <w:t xml:space="preserve">Visa upp </w:t>
+      </w:r>
+      <w:proofErr w:type="gramStart"/>
+      <w:r>
+        <w:t>cafét</w:t>
+      </w:r>
+      <w:proofErr w:type="gramEnd"/>
+      <w:r>
+        <w:t xml:space="preserve"> och exempel på vad som serveras där.</w:t>
       </w:r>
     </w:p>
     <w:p>
@@ -233,7 +290,23 @@
         </w:numPr>
       </w:pPr>
       <w:r>
-        <w:t>Visa information om weekendpaketen och checkin/out för stugan.</w:t>
+        <w:t xml:space="preserve">Visa information om weekendpaketen och </w:t>
+      </w:r>
+      <w:proofErr w:type="spellStart"/>
+      <w:r>
+        <w:t>checkin</w:t>
+      </w:r>
+      <w:proofErr w:type="spellEnd"/>
+      <w:r>
+        <w:t>/</w:t>
+      </w:r>
+      <w:proofErr w:type="spellStart"/>
+      <w:r>
+        <w:t>out</w:t>
+      </w:r>
+      <w:proofErr w:type="spellEnd"/>
+      <w:r>
+        <w:t xml:space="preserve"> för stugan.</w:t>
       </w:r>
     </w:p>
     <w:p>
@@ -245,7 +318,7 @@
         </w:numPr>
       </w:pPr>
       <w:r>
-        <w:t>Visa lediga tider som finns att boka.</w:t>
+        <w:t xml:space="preserve">Visa information om hur man avbokar. </w:t>
       </w:r>
     </w:p>
     <w:p>
@@ -257,7 +330,7 @@
         </w:numPr>
       </w:pPr>
       <w:r>
-        <w:t xml:space="preserve">Visa information om hur man avbokar. </w:t>
+        <w:t>Visa information om parkeringsmöjligheter och vägbeskrivning.</w:t>
       </w:r>
     </w:p>
     <w:p>
@@ -269,7 +342,7 @@
         </w:numPr>
       </w:pPr>
       <w:r>
-        <w:t>Visa information om parkeringsmöjligheter och vägbeskrivning.</w:t>
+        <w:t>Visa info om att man alltid betalar på plats.</w:t>
       </w:r>
     </w:p>
     <w:p>
@@ -281,7 +354,7 @@
         </w:numPr>
       </w:pPr>
       <w:r>
-        <w:t>Visa info om att man alltid betalar på plats.</w:t>
+        <w:t>Använd välkomnande och positivt språk på sajten.</w:t>
       </w:r>
     </w:p>
     <w:p>
@@ -293,19 +366,15 @@
         </w:numPr>
       </w:pPr>
       <w:r>
-        <w:t>Använd välkomnande och positivt språk på sajten.</w:t>
-      </w:r>
-    </w:p>
-    <w:p>
-      <w:pPr>
-        <w:pStyle w:val="Liststycke"/>
-        <w:numPr>
-          <w:ilvl w:val="0"/>
-          <w:numId w:val="2"/>
-        </w:numPr>
-      </w:pPr>
-      <w:r>
-        <w:t>Visa upp de cert som TinySPA har.</w:t>
+        <w:t xml:space="preserve">Visa upp de cert som </w:t>
+      </w:r>
+      <w:proofErr w:type="spellStart"/>
+      <w:r>
+        <w:t>TinySPA</w:t>
+      </w:r>
+      <w:proofErr w:type="spellEnd"/>
+      <w:r>
+        <w:t xml:space="preserve"> har.</w:t>
       </w:r>
     </w:p>
     <w:p/>
@@ -319,44 +388,148 @@
     </w:p>
     <w:p>
       <w:r>
-        <w:t xml:space="preserve">Jag började med att sätta mig ner med Tiny och att intervjua henne för att få fram syftet samt vad hon tyckte att hemsidan skulle göra. Sedan intervjuade jag två SPA besökare om vad de brukar vilja få ut av ett SPAs hemsida. Jag gick även in på framtida konkurrenters hemsidor och tittade på hur de </w:t>
-      </w:r>
-      <w:r>
-        <w:lastRenderedPageBreak/>
-        <w:t>strukturerat innehållet på sajten, vad de visade upp och vad för typ av funktioner de erbjöd. Sedan gick jag igenom kraven med Tiny utifrån dessa källor och vi enades om listan i rubriken ovan. När kraven var på plats började jag skissa på en informationsarkitektur och använde mig av postits på papper där jag testade lite olika strukturer, som sedan visades för Tiny. Efter det började jag placera innehåll på de olika sidorna som kommit fram från arbetet med informationsarkitekturen. En protoyp togs fram som testades på 2 användare och därefter gjordes en mer komplett hemsida som Tiny fick testa. Bilderna som finns på sajten är inte representativa för vad hur Tinys SPA kommer se ut, då det än så länge är i planeringsstatidet och faciliteterna inte är på plats ännu. All bilder och text ska ses som placeholders för det verkliga innehållet.</w:t>
-      </w:r>
-      <w:r>
-        <w:t xml:space="preserve"> För utveckling av sajten körde vi desktop first och därmed graceful degradation.</w:t>
-      </w:r>
-    </w:p>
-    <w:p>
-      <w:pPr>
-        <w:pStyle w:val="Rubrik1"/>
-      </w:pPr>
-      <w:r>
-        <w:t>Bilder </w:t>
-      </w:r>
-    </w:p>
-    <w:p>
-      <w:r>
-        <w:t>Jag har minskat storleken på bilderna och komprimerat dem, då orginalbilderna var både större och innehöll mer detaljer än vad som var nödvändigt. De förminskades för att spara på användarnas dataanvändning samt laddningstiden. Två av bilderna</w:t>
-      </w:r>
-      <w:r>
-        <w:t xml:space="preserve"> (path.jpg</w:t>
+        <w:t xml:space="preserve">Jag började med att sätta mig ner med </w:t>
+      </w:r>
+      <w:proofErr w:type="spellStart"/>
+      <w:r>
+        <w:t>Tiny</w:t>
+      </w:r>
+      <w:proofErr w:type="spellEnd"/>
+      <w:r>
+        <w:t xml:space="preserve"> och att intervjua henne för att få fram syftet samt vad hon tyckte att hemsidan skulle göra. Sedan intervjuade jag två SPA besökare om vad de brukar vilja få ut av ett SPAs hemsida. Jag gick även in på framtida konkurrenters hemsidor och tittade på hur de strukturerat innehållet på sajten, vad de visade up</w:t>
       </w:r>
       <w:bookmarkStart w:id="0" w:name="_GoBack"/>
       <w:bookmarkEnd w:id="0"/>
       <w:r>
-        <w:t xml:space="preserve"> och floral.jpg)</w:t>
-      </w:r>
-      <w:r>
-        <w:t xml:space="preserve"> har även croppats för att få en likvärdig form på dem. Orginalen var ibland mer rektangulära än önskvärt.</w:t>
+        <w:t xml:space="preserve">p och vad för typ av funktioner de erbjöd. Sedan </w:t>
+      </w:r>
+      <w:r>
+        <w:lastRenderedPageBreak/>
+        <w:t xml:space="preserve">gick jag igenom kraven med </w:t>
+      </w:r>
+      <w:proofErr w:type="spellStart"/>
+      <w:r>
+        <w:t>Tiny</w:t>
+      </w:r>
+      <w:proofErr w:type="spellEnd"/>
+      <w:r>
+        <w:t xml:space="preserve"> utifrån dessa källor och vi enades om listan i rubriken ovan. När kraven var på plats började jag skissa på en informationsarkitektur och använde mig av </w:t>
+      </w:r>
+      <w:proofErr w:type="spellStart"/>
+      <w:r>
+        <w:t>postits</w:t>
+      </w:r>
+      <w:proofErr w:type="spellEnd"/>
+      <w:r>
+        <w:t xml:space="preserve"> på papper där jag testade lite olika strukturer, som sedan visades för </w:t>
+      </w:r>
+      <w:proofErr w:type="spellStart"/>
+      <w:r>
+        <w:t>Tiny</w:t>
+      </w:r>
+      <w:proofErr w:type="spellEnd"/>
+      <w:r>
+        <w:t xml:space="preserve">. Efter det började jag placera innehåll på de olika sidorna som kommit fram från arbetet med informationsarkitekturen. En </w:t>
+      </w:r>
+      <w:proofErr w:type="spellStart"/>
+      <w:r>
+        <w:t>protoyp</w:t>
+      </w:r>
+      <w:proofErr w:type="spellEnd"/>
+      <w:r>
+        <w:t xml:space="preserve"> togs fram som testades på 2 användare och därefter gjordes en mer komplett hemsida som </w:t>
+      </w:r>
+      <w:proofErr w:type="spellStart"/>
+      <w:r>
+        <w:t>Tiny</w:t>
+      </w:r>
+      <w:proofErr w:type="spellEnd"/>
+      <w:r>
+        <w:t xml:space="preserve"> fick testa. Bilderna som finns på sajten är inte representativa för vad hur </w:t>
+      </w:r>
+      <w:proofErr w:type="spellStart"/>
+      <w:r>
+        <w:t>Tinys</w:t>
+      </w:r>
+      <w:proofErr w:type="spellEnd"/>
+      <w:r>
+        <w:t xml:space="preserve"> SPA kommer se ut, då det än så länge är i planeringsstatidet och faciliteterna inte är på plats ännu. All bilder och text ska ses som </w:t>
+      </w:r>
+      <w:proofErr w:type="spellStart"/>
+      <w:r>
+        <w:t>placeholders</w:t>
+      </w:r>
+      <w:proofErr w:type="spellEnd"/>
+      <w:r>
+        <w:t xml:space="preserve"> för det verkliga innehållet.</w:t>
+      </w:r>
+      <w:r>
+        <w:t xml:space="preserve"> För utveckling av sajten körde vi desktop </w:t>
+      </w:r>
+      <w:proofErr w:type="spellStart"/>
+      <w:r>
+        <w:t>first</w:t>
+      </w:r>
+      <w:proofErr w:type="spellEnd"/>
+      <w:r>
+        <w:t xml:space="preserve"> och därmed graceful degradation.</w:t>
+      </w:r>
+    </w:p>
+    <w:p>
+      <w:pPr>
+        <w:pStyle w:val="Rubrik1"/>
+      </w:pPr>
+      <w:r>
+        <w:t>Bilder </w:t>
+      </w:r>
+    </w:p>
+    <w:p>
+      <w:r>
+        <w:t xml:space="preserve">Jag har minskat storleken på bilderna och komprimerat dem, då </w:t>
+      </w:r>
+      <w:proofErr w:type="spellStart"/>
+      <w:r>
+        <w:t>orginalbilderna</w:t>
+      </w:r>
+      <w:proofErr w:type="spellEnd"/>
+      <w:r>
+        <w:t xml:space="preserve"> var både större och innehöll mer detaljer än vad som var nödvändigt. De förminskades för att spara på användarnas dataanvändning samt laddningstiden. Två av bilderna</w:t>
+      </w:r>
+      <w:r>
+        <w:t xml:space="preserve"> (path.jpg och floral.jpg)</w:t>
+      </w:r>
+      <w:r>
+        <w:t xml:space="preserve"> har även </w:t>
+      </w:r>
+      <w:proofErr w:type="spellStart"/>
+      <w:r>
+        <w:t>croppats</w:t>
+      </w:r>
+      <w:proofErr w:type="spellEnd"/>
+      <w:r>
+        <w:t xml:space="preserve"> för att få en likvärdig form på dem. </w:t>
+      </w:r>
+      <w:proofErr w:type="spellStart"/>
+      <w:r>
+        <w:t>Orginalen</w:t>
+      </w:r>
+      <w:proofErr w:type="spellEnd"/>
+      <w:r>
+        <w:t xml:space="preserve"> var ibland mer rektangulära än önskvärt.</w:t>
       </w:r>
       <w:r>
         <w:t xml:space="preserve"> Samtliga bilder har tagits av utvecklaren, Lisa Holmström, under hennes semesterresor.</w:t>
       </w:r>
       <w:r>
-        <w:t xml:space="preserve"> Ett exempel på kompringeringen är bilden med namnet ”path.jpg” som med hjälp av croppning och komprimering gick från en storlek på 1.19MB till 67.7kb.</w:t>
+        <w:t xml:space="preserve"> Ett exempel på kompringeringen är bilden med namnet ”path.jpg” som med hjälp av </w:t>
+      </w:r>
+      <w:proofErr w:type="spellStart"/>
+      <w:r>
+        <w:t>croppning</w:t>
+      </w:r>
+      <w:proofErr w:type="spellEnd"/>
+      <w:r>
+        <w:t xml:space="preserve"> och komprimering gick från en storlek på 1.19MB till 67.7kb.</w:t>
       </w:r>
     </w:p>
     <w:p>
@@ -369,7 +542,23 @@
     </w:p>
     <w:p>
       <w:r>
-        <w:t>I mångt och mycket har kraven uppnåtts, men bilderna och texterna ska ej ses som det slutgiltiga. Alla krav på innehåll som gäller dessa är därför ej uppnådde, med ursäkten att faciliteter ej går att visa upp då de ej existerar i dagsläget.</w:t>
+        <w:t xml:space="preserve">I mångt och mycket har kraven uppnåtts, men bilderna och texterna ska </w:t>
+      </w:r>
+      <w:proofErr w:type="gramStart"/>
+      <w:r>
+        <w:t>ej</w:t>
+      </w:r>
+      <w:proofErr w:type="gramEnd"/>
+      <w:r>
+        <w:t xml:space="preserve"> ses som det slutgiltiga. Alla krav på innehåll som gäller dessa är därför </w:t>
+      </w:r>
+      <w:proofErr w:type="gramStart"/>
+      <w:r>
+        <w:t>ej</w:t>
+      </w:r>
+      <w:proofErr w:type="gramEnd"/>
+      <w:r>
+        <w:t xml:space="preserve"> uppnådde, med ursäkten att faciliteter ej går att visa upp då de ej existerar i dagsläget.</w:t>
       </w:r>
     </w:p>
     <w:p>
@@ -382,7 +571,15 @@
     </w:p>
     <w:p>
       <w:r>
-        <w:t>Jag har utfört användartester med beställaren, Tiny, samt två av hennes trogna kunder. Jonathan och Linda.</w:t>
+        <w:t xml:space="preserve">Jag har utfört användartester med beställaren, </w:t>
+      </w:r>
+      <w:proofErr w:type="spellStart"/>
+      <w:r>
+        <w:t>Tiny</w:t>
+      </w:r>
+      <w:proofErr w:type="spellEnd"/>
+      <w:r>
+        <w:t>, samt två av hennes trogna kunder. Jonathan och Linda.</w:t>
       </w:r>
       <w:r>
         <w:t xml:space="preserve"> Efter varje intervju korrigerades punkterna som togs upp innan nästa intervju gjordes för att undvika upprepning.</w:t>
@@ -404,7 +601,15 @@
         <w:t xml:space="preserve"> testade desktop</w:t>
       </w:r>
       <w:r>
-        <w:t xml:space="preserve"> (firefox)</w:t>
+        <w:t xml:space="preserve"> (</w:t>
+      </w:r>
+      <w:proofErr w:type="spellStart"/>
+      <w:r>
+        <w:t>firefox</w:t>
+      </w:r>
+      <w:proofErr w:type="spellEnd"/>
+      <w:r>
+        <w:t>)</w:t>
       </w:r>
       <w:r>
         <w:t xml:space="preserve"> och mobil</w:t>
@@ -443,13 +648,45 @@
         <w:t>Bilderna</w:t>
       </w:r>
       <w:r>
-        <w:t xml:space="preserve"> var initiellt placerade längst ner </w:t>
+        <w:t xml:space="preserve"> var </w:t>
+      </w:r>
+      <w:proofErr w:type="spellStart"/>
+      <w:r>
+        <w:t>initiellt</w:t>
+      </w:r>
+      <w:proofErr w:type="spellEnd"/>
+      <w:r>
+        <w:t xml:space="preserve"> placerade längst ner </w:t>
       </w:r>
       <w:r>
         <w:t>p</w:t>
       </w:r>
       <w:r>
-        <w:t>å sajten i mindre enheter, vilket Linda tyckte var fel, för bilderna verkade höra ihop med innehållet på på sidan som skiftade, och då ville hon se det innan footern för annars trodde hon det inte fanns något mer att se under footern.</w:t>
+        <w:t xml:space="preserve">å sajten i mindre enheter, vilket Linda tyckte var fel, för bilderna verkade höra ihop med innehållet på </w:t>
+      </w:r>
+      <w:proofErr w:type="spellStart"/>
+      <w:r>
+        <w:t>på</w:t>
+      </w:r>
+      <w:proofErr w:type="spellEnd"/>
+      <w:r>
+        <w:t xml:space="preserve"> sidan som skiftade, och då ville hon se det innan </w:t>
+      </w:r>
+      <w:proofErr w:type="spellStart"/>
+      <w:r>
+        <w:t>footern</w:t>
+      </w:r>
+      <w:proofErr w:type="spellEnd"/>
+      <w:r>
+        <w:t xml:space="preserve"> för annars trodde hon det inte fanns något mer att se under </w:t>
+      </w:r>
+      <w:proofErr w:type="spellStart"/>
+      <w:r>
+        <w:t>footern</w:t>
+      </w:r>
+      <w:proofErr w:type="spellEnd"/>
+      <w:r>
+        <w:t>.</w:t>
       </w:r>
     </w:p>
     <w:p/>
@@ -458,7 +695,6 @@
         <w:pStyle w:val="Rubrik2"/>
       </w:pPr>
       <w:r>
-        <w:lastRenderedPageBreak/>
         <w:t>Resultat användartest ”Jonathan”</w:t>
       </w:r>
     </w:p>
@@ -470,11 +706,21 @@
         <w:t xml:space="preserve"> testade endast mobilt</w:t>
       </w:r>
       <w:r>
-        <w:t xml:space="preserve"> (chrome</w:t>
-      </w:r>
-      <w:r>
-        <w:t xml:space="preserve"> i android</w:t>
-      </w:r>
+        <w:t xml:space="preserve"> (</w:t>
+      </w:r>
+      <w:proofErr w:type="spellStart"/>
+      <w:r>
+        <w:t>chrome</w:t>
+      </w:r>
+      <w:proofErr w:type="spellEnd"/>
+      <w:r>
+        <w:t xml:space="preserve"> i </w:t>
+      </w:r>
+      <w:proofErr w:type="spellStart"/>
+      <w:r>
+        <w:t>android</w:t>
+      </w:r>
+      <w:proofErr w:type="spellEnd"/>
       <w:r>
         <w:t>)</w:t>
       </w:r>
@@ -494,10 +740,27 @@
         </w:numPr>
       </w:pPr>
       <w:r>
+        <w:lastRenderedPageBreak/>
         <w:t>Försökte</w:t>
       </w:r>
       <w:r>
-        <w:t xml:space="preserve"> klicka på telefonnummret i footern och mejlet och</w:t>
+        <w:t xml:space="preserve"> klicka på </w:t>
+      </w:r>
+      <w:proofErr w:type="spellStart"/>
+      <w:r>
+        <w:t>telefonnummret</w:t>
+      </w:r>
+      <w:proofErr w:type="spellEnd"/>
+      <w:r>
+        <w:t xml:space="preserve"> i </w:t>
+      </w:r>
+      <w:proofErr w:type="spellStart"/>
+      <w:r>
+        <w:t>footern</w:t>
+      </w:r>
+      <w:proofErr w:type="spellEnd"/>
+      <w:r>
+        <w:t xml:space="preserve"> och mejlet och</w:t>
       </w:r>
       <w:r>
         <w:t xml:space="preserve"> tyckte det var irriterande att det inte tolkades som nummer och mejl av hans telefon. Ändrade </w:t>
@@ -529,15 +792,36 @@
         <w:pStyle w:val="Rubrik2"/>
       </w:pPr>
       <w:r>
-        <w:t>Resultat användartest ”Tiny”</w:t>
-      </w:r>
-    </w:p>
-    <w:p>
-      <w:r>
-        <w:t xml:space="preserve">Tiny </w:t>
-      </w:r>
-      <w:r>
-        <w:t>testade med Safari (ipad pro)</w:t>
+        <w:t>Resultat användartest ”</w:t>
+      </w:r>
+      <w:proofErr w:type="spellStart"/>
+      <w:r>
+        <w:t>Tiny</w:t>
+      </w:r>
+      <w:proofErr w:type="spellEnd"/>
+      <w:r>
+        <w:t>”</w:t>
+      </w:r>
+    </w:p>
+    <w:p>
+      <w:proofErr w:type="spellStart"/>
+      <w:r>
+        <w:t>Tiny</w:t>
+      </w:r>
+      <w:proofErr w:type="spellEnd"/>
+      <w:r>
+        <w:t xml:space="preserve"> </w:t>
+      </w:r>
+      <w:r>
+        <w:t>testade med Safari (</w:t>
+      </w:r>
+      <w:proofErr w:type="spellStart"/>
+      <w:r>
+        <w:t>ipad</w:t>
+      </w:r>
+      <w:proofErr w:type="spellEnd"/>
+      <w:r>
+        <w:t xml:space="preserve"> pro)</w:t>
       </w:r>
       <w:r>
         <w:t xml:space="preserve"> </w:t>
@@ -557,8 +841,13 @@
           <w:numId w:val="4"/>
         </w:numPr>
       </w:pPr>
-      <w:r>
-        <w:t>Tiny var missnöjd med hur grå och trist sidan såg ut och ville se lite mer färger.</w:t>
+      <w:proofErr w:type="spellStart"/>
+      <w:r>
+        <w:t>Tiny</w:t>
+      </w:r>
+      <w:proofErr w:type="spellEnd"/>
+      <w:r>
+        <w:t xml:space="preserve"> var missnöjd med hur grå och trist sidan såg ut och ville se lite mer färger.</w:t>
       </w:r>
     </w:p>
     <w:p>
@@ -569,8 +858,13 @@
           <w:numId w:val="4"/>
         </w:numPr>
       </w:pPr>
-      <w:r>
-        <w:t>Tiny hittade en trasig länk till en bild på bokningshemsidan.</w:t>
+      <w:proofErr w:type="spellStart"/>
+      <w:r>
+        <w:t>Tiny</w:t>
+      </w:r>
+      <w:proofErr w:type="spellEnd"/>
+      <w:r>
+        <w:t xml:space="preserve"> hittade en trasig länk till en bild på bokningshemsidan.</w:t>
       </w:r>
     </w:p>
     <w:p/>
@@ -2325,7 +2619,7 @@
 </file>
 
 <file path=customXml/itemProps1.xml><?xml version="1.0" encoding="utf-8"?>
-<ds:datastoreItem xmlns:ds="http://schemas.openxmlformats.org/officeDocument/2006/customXml" ds:itemID="{0BF1C678-147C-4796-85B9-B5D961EFB2F5}">
+<ds:datastoreItem xmlns:ds="http://schemas.openxmlformats.org/officeDocument/2006/customXml" ds:itemID="{1815D6FF-A831-46CA-AEB7-67AD3BB0B266}">
   <ds:schemaRefs>
     <ds:schemaRef ds:uri="http://schemas.openxmlformats.org/officeDocument/2006/bibliography"/>
   </ds:schemaRefs>

</xml_diff>